<commit_message>
usleep is added in a.c
</commit_message>
<xml_diff>
--- a/report.docx
+++ b/report.docx
@@ -287,6 +287,43 @@
           <w:sz w:val="20"/>
           <w:szCs w:val="20"/>
         </w:rPr>
+        <w:t xml:space="preserve"> and initialised to 0 as it starts from the first bucket</w:t>
+      </w:r>
+      <w:r>
+        <w:rPr>
+          <w:sz w:val="20"/>
+          <w:szCs w:val="20"/>
+        </w:rPr>
+        <w:t>.</w:t>
+      </w:r>
+      <w:r>
+        <w:rPr>
+          <w:sz w:val="20"/>
+          <w:szCs w:val="20"/>
+        </w:rPr>
+        <w:t xml:space="preserve"> An integer </w:t>
+      </w:r>
+      <w:proofErr w:type="spellStart"/>
+      <w:r>
+        <w:rPr>
+          <w:sz w:val="20"/>
+          <w:szCs w:val="20"/>
+        </w:rPr>
+        <w:t>NumOfItems</w:t>
+      </w:r>
+      <w:proofErr w:type="spellEnd"/>
+      <w:r>
+        <w:rPr>
+          <w:sz w:val="20"/>
+          <w:szCs w:val="20"/>
+        </w:rPr>
+        <w:t xml:space="preserve"> is declared</w:t>
+      </w:r>
+      <w:r>
+        <w:rPr>
+          <w:sz w:val="20"/>
+          <w:szCs w:val="20"/>
+        </w:rPr>
         <w:t xml:space="preserve"> </w:t>
       </w:r>
       <w:r>
@@ -294,37 +331,14 @@
           <w:sz w:val="20"/>
           <w:szCs w:val="20"/>
         </w:rPr>
-        <w:t>and initialised to 0 as it starts from the first bucket</w:t>
-      </w:r>
-      <w:r>
-        <w:rPr>
-          <w:sz w:val="20"/>
-          <w:szCs w:val="20"/>
-        </w:rPr>
-        <w:t>.</w:t>
-      </w:r>
-      <w:r>
-        <w:rPr>
-          <w:sz w:val="20"/>
-          <w:szCs w:val="20"/>
-        </w:rPr>
-        <w:t xml:space="preserve"> An integer </w:t>
-      </w:r>
-      <w:proofErr w:type="spellStart"/>
-      <w:r>
-        <w:rPr>
-          <w:sz w:val="20"/>
-          <w:szCs w:val="20"/>
-        </w:rPr>
-        <w:t>NumOfItems</w:t>
-      </w:r>
-      <w:proofErr w:type="spellEnd"/>
-      <w:r>
-        <w:rPr>
-          <w:sz w:val="20"/>
-          <w:szCs w:val="20"/>
-        </w:rPr>
-        <w:t xml:space="preserve"> is declared</w:t>
+        <w:t xml:space="preserve">and initialised to 0 to check how many items in the bucket. </w:t>
+      </w:r>
+      <w:r>
+        <w:rPr>
+          <w:sz w:val="20"/>
+          <w:szCs w:val="20"/>
+        </w:rPr>
+        <w:t>A</w:t>
       </w:r>
       <w:r>
         <w:rPr>
@@ -338,14 +352,14 @@
           <w:sz w:val="20"/>
           <w:szCs w:val="20"/>
         </w:rPr>
-        <w:t xml:space="preserve">and initialised to 0 to check how many items in the bucket. </w:t>
-      </w:r>
-      <w:r>
-        <w:rPr>
-          <w:sz w:val="20"/>
-          <w:szCs w:val="20"/>
-        </w:rPr>
-        <w:t>A</w:t>
+        <w:t>s</w:t>
+      </w:r>
+      <w:r>
+        <w:rPr>
+          <w:sz w:val="20"/>
+          <w:szCs w:val="20"/>
+        </w:rPr>
+        <w:t>ize 10 integer array</w:t>
       </w:r>
       <w:r>
         <w:rPr>
@@ -354,34 +368,23 @@
         </w:rPr>
         <w:t xml:space="preserve"> </w:t>
       </w:r>
-      <w:r>
-        <w:rPr>
-          <w:sz w:val="20"/>
-          <w:szCs w:val="20"/>
-        </w:rPr>
-        <w:t>s</w:t>
-      </w:r>
-      <w:r>
-        <w:rPr>
-          <w:sz w:val="20"/>
-          <w:szCs w:val="20"/>
-        </w:rPr>
-        <w:t>ize 10 integer array</w:t>
-      </w:r>
-      <w:r>
-        <w:rPr>
-          <w:sz w:val="20"/>
-          <w:szCs w:val="20"/>
-        </w:rPr>
-        <w:t xml:space="preserve"> </w:t>
-      </w:r>
+      <w:proofErr w:type="gramStart"/>
       <w:r>
         <w:rPr>
           <w:rFonts w:hint="eastAsia"/>
           <w:sz w:val="20"/>
           <w:szCs w:val="20"/>
         </w:rPr>
-        <w:t>bucket[N</w:t>
+        <w:t>bucket[</w:t>
+      </w:r>
+      <w:proofErr w:type="gramEnd"/>
+      <w:r>
+        <w:rPr>
+          <w:rFonts w:hint="eastAsia"/>
+          <w:sz w:val="20"/>
+          <w:szCs w:val="20"/>
+        </w:rPr>
+        <w:t>N</w:t>
       </w:r>
       <w:r>
         <w:rPr>
@@ -533,6 +536,7 @@
         <w:t xml:space="preserve">After declared all the global variables, the algorithm starts from the main method. Firstly, </w:t>
       </w:r>
       <w:proofErr w:type="spellStart"/>
+      <w:proofErr w:type="gramStart"/>
       <w:r>
         <w:rPr>
           <w:sz w:val="20"/>
@@ -546,9 +550,18 @@
           <w:sz w:val="20"/>
           <w:szCs w:val="20"/>
         </w:rPr>
-        <w:t xml:space="preserve">() is used to check the start time. A size 5 integer array </w:t>
-      </w:r>
-      <w:proofErr w:type="spellStart"/>
+        <w:t>(</w:t>
+      </w:r>
+      <w:proofErr w:type="gramEnd"/>
+      <w:r>
+        <w:rPr>
+          <w:sz w:val="20"/>
+          <w:szCs w:val="20"/>
+        </w:rPr>
+        <w:t xml:space="preserve">) is used to check the start time. A size 5 integer array </w:t>
+      </w:r>
+      <w:proofErr w:type="spellStart"/>
+      <w:proofErr w:type="gramStart"/>
       <w:r>
         <w:rPr>
           <w:sz w:val="20"/>
@@ -562,7 +575,15 @@
           <w:sz w:val="20"/>
           <w:szCs w:val="20"/>
         </w:rPr>
-        <w:t>[NUM_THREADS] is</w:t>
+        <w:t>[</w:t>
+      </w:r>
+      <w:proofErr w:type="gramEnd"/>
+      <w:r>
+        <w:rPr>
+          <w:sz w:val="20"/>
+          <w:szCs w:val="20"/>
+        </w:rPr>
+        <w:t>NUM_THREADS] is</w:t>
       </w:r>
       <w:r>
         <w:rPr>
@@ -627,7 +648,23 @@
           <w:sz w:val="20"/>
           <w:szCs w:val="20"/>
         </w:rPr>
-        <w:t xml:space="preserve">((unsinged) time(NULL)) is used to use of the computer’s internal clock to keep changing the seed for random number generator. </w:t>
+        <w:t xml:space="preserve">((unsinged) </w:t>
+      </w:r>
+      <w:proofErr w:type="gramStart"/>
+      <w:r>
+        <w:rPr>
+          <w:sz w:val="20"/>
+          <w:szCs w:val="20"/>
+        </w:rPr>
+        <w:t>time(</w:t>
+      </w:r>
+      <w:proofErr w:type="gramEnd"/>
+      <w:r>
+        <w:rPr>
+          <w:sz w:val="20"/>
+          <w:szCs w:val="20"/>
+        </w:rPr>
+        <w:t xml:space="preserve">NULL)) is used to use of the computer’s internal clock to keep changing the seed for random number generator. </w:t>
       </w:r>
       <w:r>
         <w:rPr>
@@ -649,6 +686,52 @@
           <w:sz w:val="20"/>
           <w:szCs w:val="20"/>
         </w:rPr>
+        <w:t>_</w:t>
+      </w:r>
+      <w:proofErr w:type="gramStart"/>
+      <w:r>
+        <w:rPr>
+          <w:sz w:val="20"/>
+          <w:szCs w:val="20"/>
+        </w:rPr>
+        <w:t>init</w:t>
+      </w:r>
+      <w:proofErr w:type="spellEnd"/>
+      <w:r>
+        <w:rPr>
+          <w:sz w:val="20"/>
+          <w:szCs w:val="20"/>
+        </w:rPr>
+        <w:t>(</w:t>
+      </w:r>
+      <w:proofErr w:type="gramEnd"/>
+      <w:r>
+        <w:rPr>
+          <w:sz w:val="20"/>
+          <w:szCs w:val="20"/>
+        </w:rPr>
+        <w:t>)</w:t>
+      </w:r>
+      <w:r>
+        <w:rPr>
+          <w:sz w:val="20"/>
+          <w:szCs w:val="20"/>
+        </w:rPr>
+        <w:t xml:space="preserve"> and </w:t>
+      </w:r>
+      <w:proofErr w:type="spellStart"/>
+      <w:r>
+        <w:rPr>
+          <w:sz w:val="20"/>
+          <w:szCs w:val="20"/>
+        </w:rPr>
+        <w:t>pthread_cond</w:t>
+      </w:r>
+      <w:r>
+        <w:rPr>
+          <w:sz w:val="20"/>
+          <w:szCs w:val="20"/>
+        </w:rPr>
         <w:t>_init</w:t>
       </w:r>
       <w:proofErr w:type="spellEnd"/>
@@ -664,36 +747,6 @@
           <w:sz w:val="20"/>
           <w:szCs w:val="20"/>
         </w:rPr>
-        <w:t xml:space="preserve"> and </w:t>
-      </w:r>
-      <w:proofErr w:type="spellStart"/>
-      <w:r>
-        <w:rPr>
-          <w:sz w:val="20"/>
-          <w:szCs w:val="20"/>
-        </w:rPr>
-        <w:t>pthread_cond</w:t>
-      </w:r>
-      <w:r>
-        <w:rPr>
-          <w:sz w:val="20"/>
-          <w:szCs w:val="20"/>
-        </w:rPr>
-        <w:t>_init</w:t>
-      </w:r>
-      <w:proofErr w:type="spellEnd"/>
-      <w:r>
-        <w:rPr>
-          <w:sz w:val="20"/>
-          <w:szCs w:val="20"/>
-        </w:rPr>
-        <w:t>()</w:t>
-      </w:r>
-      <w:r>
-        <w:rPr>
-          <w:sz w:val="20"/>
-          <w:szCs w:val="20"/>
-        </w:rPr>
         <w:t xml:space="preserve"> are</w:t>
       </w:r>
       <w:r>
@@ -708,7 +761,23 @@
           <w:sz w:val="20"/>
           <w:szCs w:val="20"/>
         </w:rPr>
-        <w:t xml:space="preserve"> initialized. And 5 producers and 5 consumers are declared by each array producers[NUM_THREADS] and consumers[NUM_THREADS]. After </w:t>
+        <w:t xml:space="preserve"> initialized. And 5 producers and 5 consumers are declared by each array </w:t>
+      </w:r>
+      <w:proofErr w:type="gramStart"/>
+      <w:r>
+        <w:rPr>
+          <w:sz w:val="20"/>
+          <w:szCs w:val="20"/>
+        </w:rPr>
+        <w:t>producers[</w:t>
+      </w:r>
+      <w:proofErr w:type="gramEnd"/>
+      <w:r>
+        <w:rPr>
+          <w:sz w:val="20"/>
+          <w:szCs w:val="20"/>
+        </w:rPr>
+        <w:t xml:space="preserve">NUM_THREADS] and consumers[NUM_THREADS]. After </w:t>
       </w:r>
       <w:r>
         <w:rPr>
@@ -730,15 +799,31 @@
           <w:sz w:val="20"/>
           <w:szCs w:val="20"/>
         </w:rPr>
-        <w:t>pthread_create</w:t>
-      </w:r>
-      <w:proofErr w:type="spellEnd"/>
-      <w:r>
-        <w:rPr>
-          <w:sz w:val="20"/>
-          <w:szCs w:val="20"/>
-        </w:rPr>
-        <w:t xml:space="preserve">(). </w:t>
+        <w:t>pthread_</w:t>
+      </w:r>
+      <w:proofErr w:type="gramStart"/>
+      <w:r>
+        <w:rPr>
+          <w:sz w:val="20"/>
+          <w:szCs w:val="20"/>
+        </w:rPr>
+        <w:t>create</w:t>
+      </w:r>
+      <w:proofErr w:type="spellEnd"/>
+      <w:r>
+        <w:rPr>
+          <w:sz w:val="20"/>
+          <w:szCs w:val="20"/>
+        </w:rPr>
+        <w:t>(</w:t>
+      </w:r>
+      <w:proofErr w:type="gramEnd"/>
+      <w:r>
+        <w:rPr>
+          <w:sz w:val="20"/>
+          <w:szCs w:val="20"/>
+        </w:rPr>
+        <w:t xml:space="preserve">). </w:t>
       </w:r>
       <w:r>
         <w:rPr>
@@ -748,6 +833,7 @@
         <w:t xml:space="preserve">Own numbering from </w:t>
       </w:r>
       <w:proofErr w:type="spellStart"/>
+      <w:proofErr w:type="gramStart"/>
       <w:r>
         <w:rPr>
           <w:sz w:val="20"/>
@@ -761,7 +847,15 @@
           <w:sz w:val="20"/>
           <w:szCs w:val="20"/>
         </w:rPr>
-        <w:t xml:space="preserve">[] array is passed to each producer and consumer thread when they are created. </w:t>
+        <w:t>[</w:t>
+      </w:r>
+      <w:proofErr w:type="gramEnd"/>
+      <w:r>
+        <w:rPr>
+          <w:sz w:val="20"/>
+          <w:szCs w:val="20"/>
+        </w:rPr>
+        <w:t xml:space="preserve">] array is passed to each producer and consumer thread when they are created. </w:t>
       </w:r>
     </w:p>
     <w:p>
@@ -847,7 +941,60 @@
           <w:sz w:val="20"/>
           <w:szCs w:val="20"/>
         </w:rPr>
-        <w:t>pthread_mutex_lock</w:t>
+        <w:t>pthread_mutex_</w:t>
+      </w:r>
+      <w:proofErr w:type="gramStart"/>
+      <w:r>
+        <w:rPr>
+          <w:sz w:val="20"/>
+          <w:szCs w:val="20"/>
+        </w:rPr>
+        <w:t>lock</w:t>
+      </w:r>
+      <w:proofErr w:type="spellEnd"/>
+      <w:r>
+        <w:rPr>
+          <w:sz w:val="20"/>
+          <w:szCs w:val="20"/>
+        </w:rPr>
+        <w:t>(</w:t>
+      </w:r>
+      <w:proofErr w:type="gramEnd"/>
+      <w:r>
+        <w:rPr>
+          <w:sz w:val="20"/>
+          <w:szCs w:val="20"/>
+        </w:rPr>
+        <w:t>)</w:t>
+      </w:r>
+      <w:r>
+        <w:rPr>
+          <w:sz w:val="20"/>
+          <w:szCs w:val="20"/>
+        </w:rPr>
+        <w:t xml:space="preserve"> </w:t>
+      </w:r>
+      <w:r>
+        <w:rPr>
+          <w:sz w:val="20"/>
+          <w:szCs w:val="20"/>
+        </w:rPr>
+        <w:t>is used to</w:t>
+      </w:r>
+      <w:r>
+        <w:rPr>
+          <w:sz w:val="20"/>
+          <w:szCs w:val="20"/>
+        </w:rPr>
+        <w:t xml:space="preserve"> lock this thread so that no other thread can execute the same region until this thread is unlocked which is </w:t>
+      </w:r>
+      <w:proofErr w:type="spellStart"/>
+      <w:r>
+        <w:rPr>
+          <w:sz w:val="20"/>
+          <w:szCs w:val="20"/>
+        </w:rPr>
+        <w:t>pthread_mutex_unlock</w:t>
       </w:r>
       <w:proofErr w:type="spellEnd"/>
       <w:r>
@@ -862,29 +1009,174 @@
           <w:sz w:val="20"/>
           <w:szCs w:val="20"/>
         </w:rPr>
+        <w:t xml:space="preserve">. While inside of </w:t>
+      </w:r>
+      <w:proofErr w:type="spellStart"/>
+      <w:r>
+        <w:rPr>
+          <w:sz w:val="20"/>
+          <w:szCs w:val="20"/>
+        </w:rPr>
+        <w:t>pthread_mutex_</w:t>
+      </w:r>
+      <w:proofErr w:type="gramStart"/>
+      <w:r>
+        <w:rPr>
+          <w:sz w:val="20"/>
+          <w:szCs w:val="20"/>
+        </w:rPr>
+        <w:t>lock</w:t>
+      </w:r>
+      <w:proofErr w:type="spellEnd"/>
+      <w:r>
+        <w:rPr>
+          <w:sz w:val="20"/>
+          <w:szCs w:val="20"/>
+        </w:rPr>
+        <w:t>(</w:t>
+      </w:r>
+      <w:proofErr w:type="gramEnd"/>
+      <w:r>
+        <w:rPr>
+          <w:sz w:val="20"/>
+          <w:szCs w:val="20"/>
+        </w:rPr>
+        <w:t>)</w:t>
+      </w:r>
+      <w:r>
+        <w:rPr>
+          <w:sz w:val="20"/>
+          <w:szCs w:val="20"/>
+        </w:rPr>
+        <w:t xml:space="preserve"> a producer check</w:t>
+      </w:r>
+      <w:r>
+        <w:rPr>
+          <w:sz w:val="20"/>
+          <w:szCs w:val="20"/>
+        </w:rPr>
+        <w:t>s</w:t>
+      </w:r>
+      <w:r>
+        <w:rPr>
+          <w:sz w:val="20"/>
+          <w:szCs w:val="20"/>
+        </w:rPr>
+        <w:t xml:space="preserve"> if buckets are full </w:t>
+      </w:r>
+      <w:r>
+        <w:rPr>
+          <w:sz w:val="20"/>
+          <w:szCs w:val="20"/>
+        </w:rPr>
+        <w:t xml:space="preserve">which means </w:t>
+      </w:r>
+      <w:proofErr w:type="spellStart"/>
+      <w:r>
+        <w:rPr>
+          <w:sz w:val="20"/>
+          <w:szCs w:val="20"/>
+        </w:rPr>
+        <w:t>NumOfItems</w:t>
+      </w:r>
+      <w:proofErr w:type="spellEnd"/>
+      <w:r>
+        <w:rPr>
+          <w:sz w:val="20"/>
+          <w:szCs w:val="20"/>
+        </w:rPr>
+        <w:t xml:space="preserve"> is 10, then this producer thread wait until a consumer thread consumes an item. If buckets are not full, then this producer thread produces a</w:t>
+      </w:r>
+      <w:r>
+        <w:rPr>
+          <w:sz w:val="20"/>
+          <w:szCs w:val="20"/>
+        </w:rPr>
+        <w:t>n</w:t>
+      </w:r>
+      <w:r>
+        <w:rPr>
+          <w:sz w:val="20"/>
+          <w:szCs w:val="20"/>
+        </w:rPr>
+        <w:t xml:space="preserve"> item and put it in the bucket and </w:t>
+      </w:r>
+      <w:r>
+        <w:rPr>
+          <w:sz w:val="20"/>
+          <w:szCs w:val="20"/>
+        </w:rPr>
+        <w:t>increments</w:t>
+      </w:r>
+      <w:r>
+        <w:rPr>
+          <w:sz w:val="20"/>
+          <w:szCs w:val="20"/>
+        </w:rPr>
         <w:t xml:space="preserve"> </w:t>
       </w:r>
-      <w:r>
-        <w:rPr>
-          <w:sz w:val="20"/>
-          <w:szCs w:val="20"/>
-        </w:rPr>
-        <w:t>is used to</w:t>
-      </w:r>
-      <w:r>
-        <w:rPr>
-          <w:sz w:val="20"/>
-          <w:szCs w:val="20"/>
-        </w:rPr>
-        <w:t xml:space="preserve"> lock this thread so that no other thread can execute the same region until this thread is unlocked which is </w:t>
-      </w:r>
-      <w:proofErr w:type="spellStart"/>
-      <w:r>
-        <w:rPr>
-          <w:sz w:val="20"/>
-          <w:szCs w:val="20"/>
-        </w:rPr>
-        <w:t>pthread_mutex_unlock</w:t>
+      <w:proofErr w:type="spellStart"/>
+      <w:r>
+        <w:rPr>
+          <w:sz w:val="20"/>
+          <w:szCs w:val="20"/>
+        </w:rPr>
+        <w:t>NumOfItems</w:t>
+      </w:r>
+      <w:proofErr w:type="spellEnd"/>
+      <w:r>
+        <w:rPr>
+          <w:sz w:val="20"/>
+          <w:szCs w:val="20"/>
+        </w:rPr>
+        <w:t xml:space="preserve"> by 1. Once the production is done, then </w:t>
+      </w:r>
+      <w:proofErr w:type="spellStart"/>
+      <w:r>
+        <w:rPr>
+          <w:sz w:val="20"/>
+          <w:szCs w:val="20"/>
+        </w:rPr>
+        <w:t>pthread_mutex_</w:t>
+      </w:r>
+      <w:proofErr w:type="gramStart"/>
+      <w:r>
+        <w:rPr>
+          <w:sz w:val="20"/>
+          <w:szCs w:val="20"/>
+        </w:rPr>
+        <w:t>unlock</w:t>
+      </w:r>
+      <w:proofErr w:type="spellEnd"/>
+      <w:r>
+        <w:rPr>
+          <w:sz w:val="20"/>
+          <w:szCs w:val="20"/>
+        </w:rPr>
+        <w:t>(</w:t>
+      </w:r>
+      <w:proofErr w:type="gramEnd"/>
+      <w:r>
+        <w:rPr>
+          <w:sz w:val="20"/>
+          <w:szCs w:val="20"/>
+        </w:rPr>
+        <w:t>)</w:t>
+      </w:r>
+      <w:r>
+        <w:rPr>
+          <w:sz w:val="20"/>
+          <w:szCs w:val="20"/>
+        </w:rPr>
+        <w:t xml:space="preserve"> is used to unlock this thread so that other threads can execute and also </w:t>
+      </w:r>
+      <w:proofErr w:type="spellStart"/>
+      <w:r>
+        <w:rPr>
+          <w:sz w:val="20"/>
+          <w:szCs w:val="20"/>
+        </w:rPr>
+        <w:t>pthread_cond_signal</w:t>
       </w:r>
       <w:proofErr w:type="spellEnd"/>
       <w:r>
@@ -899,156 +1191,6 @@
           <w:sz w:val="20"/>
           <w:szCs w:val="20"/>
         </w:rPr>
-        <w:t xml:space="preserve">. While inside of </w:t>
-      </w:r>
-      <w:proofErr w:type="spellStart"/>
-      <w:r>
-        <w:rPr>
-          <w:sz w:val="20"/>
-          <w:szCs w:val="20"/>
-        </w:rPr>
-        <w:t>pthread_mutex_lock</w:t>
-      </w:r>
-      <w:proofErr w:type="spellEnd"/>
-      <w:r>
-        <w:rPr>
-          <w:sz w:val="20"/>
-          <w:szCs w:val="20"/>
-        </w:rPr>
-        <w:t>()</w:t>
-      </w:r>
-      <w:r>
-        <w:rPr>
-          <w:sz w:val="20"/>
-          <w:szCs w:val="20"/>
-        </w:rPr>
-        <w:t xml:space="preserve"> a producer check</w:t>
-      </w:r>
-      <w:r>
-        <w:rPr>
-          <w:sz w:val="20"/>
-          <w:szCs w:val="20"/>
-        </w:rPr>
-        <w:t>s</w:t>
-      </w:r>
-      <w:r>
-        <w:rPr>
-          <w:sz w:val="20"/>
-          <w:szCs w:val="20"/>
-        </w:rPr>
-        <w:t xml:space="preserve"> if buckets are full </w:t>
-      </w:r>
-      <w:r>
-        <w:rPr>
-          <w:sz w:val="20"/>
-          <w:szCs w:val="20"/>
-        </w:rPr>
-        <w:t xml:space="preserve">which means </w:t>
-      </w:r>
-      <w:proofErr w:type="spellStart"/>
-      <w:r>
-        <w:rPr>
-          <w:sz w:val="20"/>
-          <w:szCs w:val="20"/>
-        </w:rPr>
-        <w:t>NumOfItems</w:t>
-      </w:r>
-      <w:proofErr w:type="spellEnd"/>
-      <w:r>
-        <w:rPr>
-          <w:sz w:val="20"/>
-          <w:szCs w:val="20"/>
-        </w:rPr>
-        <w:t xml:space="preserve"> is 10, then this producer thread wait until a consumer thread consumes an item. If buckets are not full, then this producer thread produces a</w:t>
-      </w:r>
-      <w:r>
-        <w:rPr>
-          <w:sz w:val="20"/>
-          <w:szCs w:val="20"/>
-        </w:rPr>
-        <w:t>n</w:t>
-      </w:r>
-      <w:r>
-        <w:rPr>
-          <w:sz w:val="20"/>
-          <w:szCs w:val="20"/>
-        </w:rPr>
-        <w:t xml:space="preserve"> item and put it in the bucket and </w:t>
-      </w:r>
-      <w:r>
-        <w:rPr>
-          <w:sz w:val="20"/>
-          <w:szCs w:val="20"/>
-        </w:rPr>
-        <w:t>increments</w:t>
-      </w:r>
-      <w:r>
-        <w:rPr>
-          <w:sz w:val="20"/>
-          <w:szCs w:val="20"/>
-        </w:rPr>
-        <w:t xml:space="preserve"> </w:t>
-      </w:r>
-      <w:proofErr w:type="spellStart"/>
-      <w:r>
-        <w:rPr>
-          <w:sz w:val="20"/>
-          <w:szCs w:val="20"/>
-        </w:rPr>
-        <w:t>NumOfItems</w:t>
-      </w:r>
-      <w:proofErr w:type="spellEnd"/>
-      <w:r>
-        <w:rPr>
-          <w:sz w:val="20"/>
-          <w:szCs w:val="20"/>
-        </w:rPr>
-        <w:t xml:space="preserve"> by 1. Once the production is done, then </w:t>
-      </w:r>
-      <w:proofErr w:type="spellStart"/>
-      <w:r>
-        <w:rPr>
-          <w:sz w:val="20"/>
-          <w:szCs w:val="20"/>
-        </w:rPr>
-        <w:t>pthread_mutex_unlock</w:t>
-      </w:r>
-      <w:proofErr w:type="spellEnd"/>
-      <w:r>
-        <w:rPr>
-          <w:sz w:val="20"/>
-          <w:szCs w:val="20"/>
-        </w:rPr>
-        <w:t>()</w:t>
-      </w:r>
-      <w:r>
-        <w:rPr>
-          <w:sz w:val="20"/>
-          <w:szCs w:val="20"/>
-        </w:rPr>
-        <w:t xml:space="preserve"> is used to unlock this thread so that other threads can execute and also </w:t>
-      </w:r>
-      <w:proofErr w:type="spellStart"/>
-      <w:r>
-        <w:rPr>
-          <w:sz w:val="20"/>
-          <w:szCs w:val="20"/>
-        </w:rPr>
-        <w:t>pthread_cond_signal</w:t>
-      </w:r>
-      <w:proofErr w:type="spellEnd"/>
-      <w:r>
-        <w:rPr>
-          <w:sz w:val="20"/>
-          <w:szCs w:val="20"/>
-        </w:rPr>
-        <w:t>()</w:t>
-      </w:r>
-      <w:r>
-        <w:rPr>
-          <w:sz w:val="20"/>
-          <w:szCs w:val="20"/>
-        </w:rPr>
         <w:t xml:space="preserve"> is used to send a signal to </w:t>
       </w:r>
       <w:r>
@@ -1085,6 +1227,27 @@
           <w:szCs w:val="20"/>
         </w:rPr>
         <w:t xml:space="preserve"> wait. </w:t>
+      </w:r>
+      <w:r>
+        <w:rPr>
+          <w:sz w:val="20"/>
+          <w:szCs w:val="20"/>
+        </w:rPr>
+        <w:t>After send the signal, this thread sleeps 10000 microseconds which are same as 0.01 seconds. This can avoid starvation because while this tread is sleeping, other treads can start working</w:t>
+      </w:r>
+      <w:r>
+        <w:rPr>
+          <w:sz w:val="20"/>
+          <w:szCs w:val="20"/>
+        </w:rPr>
+        <w:t>, so this ends up dividing the work fairly</w:t>
+      </w:r>
+      <w:r>
+        <w:rPr>
+          <w:sz w:val="20"/>
+          <w:szCs w:val="20"/>
+        </w:rPr>
+        <w:t xml:space="preserve">.  </w:t>
       </w:r>
     </w:p>
     <w:p>
@@ -1099,38 +1262,53 @@
           <w:sz w:val="20"/>
           <w:szCs w:val="20"/>
         </w:rPr>
-        <w:t>(EXPLAIN STARVATION)</w:t>
-      </w:r>
-    </w:p>
-    <w:p>
-      <w:pPr>
-        <w:rPr>
-          <w:sz w:val="20"/>
-          <w:szCs w:val="20"/>
-        </w:rPr>
-      </w:pPr>
-      <w:r>
-        <w:rPr>
-          <w:sz w:val="20"/>
-          <w:szCs w:val="20"/>
-        </w:rPr>
-        <w:t xml:space="preserve">Now, either a producer or a consumer start working. Secondly, in consumer function all the consumers also have infinite while loop, so consumers also work for 10 seconds. A consumer consumes one item which is a producer produced in a bucket before. Likewise, </w:t>
-      </w:r>
-      <w:proofErr w:type="spellStart"/>
-      <w:r>
-        <w:rPr>
-          <w:sz w:val="20"/>
-          <w:szCs w:val="20"/>
-        </w:rPr>
-        <w:t>pthread_mutex_lock</w:t>
-      </w:r>
-      <w:proofErr w:type="spellEnd"/>
-      <w:r>
-        <w:rPr>
-          <w:sz w:val="20"/>
-          <w:szCs w:val="20"/>
-        </w:rPr>
-        <w:t>()</w:t>
+        <w:t>Now, either a producer or a consumer start</w:t>
+      </w:r>
+      <w:r>
+        <w:rPr>
+          <w:sz w:val="20"/>
+          <w:szCs w:val="20"/>
+        </w:rPr>
+        <w:t>s</w:t>
+      </w:r>
+      <w:r>
+        <w:rPr>
+          <w:sz w:val="20"/>
+          <w:szCs w:val="20"/>
+        </w:rPr>
+        <w:t xml:space="preserve"> working. Secondly, in consumer function all the consumers also have infinite while loop, so consumers also work for 10 seconds. A consumer consumes one item which is a producer produced in a bucket before. Likewise, </w:t>
+      </w:r>
+      <w:proofErr w:type="spellStart"/>
+      <w:r>
+        <w:rPr>
+          <w:sz w:val="20"/>
+          <w:szCs w:val="20"/>
+        </w:rPr>
+        <w:t>pthread_mutex_</w:t>
+      </w:r>
+      <w:proofErr w:type="gramStart"/>
+      <w:r>
+        <w:rPr>
+          <w:sz w:val="20"/>
+          <w:szCs w:val="20"/>
+        </w:rPr>
+        <w:t>lock</w:t>
+      </w:r>
+      <w:proofErr w:type="spellEnd"/>
+      <w:r>
+        <w:rPr>
+          <w:sz w:val="20"/>
+          <w:szCs w:val="20"/>
+        </w:rPr>
+        <w:t>(</w:t>
+      </w:r>
+      <w:proofErr w:type="gramEnd"/>
+      <w:r>
+        <w:rPr>
+          <w:sz w:val="20"/>
+          <w:szCs w:val="20"/>
+        </w:rPr>
+        <w:t>)</w:t>
       </w:r>
       <w:r>
         <w:rPr>
@@ -1192,7 +1370,46 @@
           <w:sz w:val="20"/>
           <w:szCs w:val="20"/>
         </w:rPr>
-        <w:t>pthread_mutex_unlock</w:t>
+        <w:t>pthread_mutex_</w:t>
+      </w:r>
+      <w:proofErr w:type="gramStart"/>
+      <w:r>
+        <w:rPr>
+          <w:sz w:val="20"/>
+          <w:szCs w:val="20"/>
+        </w:rPr>
+        <w:t>unlock</w:t>
+      </w:r>
+      <w:proofErr w:type="spellEnd"/>
+      <w:r>
+        <w:rPr>
+          <w:sz w:val="20"/>
+          <w:szCs w:val="20"/>
+        </w:rPr>
+        <w:t>(</w:t>
+      </w:r>
+      <w:proofErr w:type="gramEnd"/>
+      <w:r>
+        <w:rPr>
+          <w:sz w:val="20"/>
+          <w:szCs w:val="20"/>
+        </w:rPr>
+        <w:t>)</w:t>
+      </w:r>
+      <w:r>
+        <w:rPr>
+          <w:sz w:val="20"/>
+          <w:szCs w:val="20"/>
+        </w:rPr>
+        <w:t xml:space="preserve"> is used to unlock this thread so that other threads can start working and </w:t>
+      </w:r>
+      <w:proofErr w:type="spellStart"/>
+      <w:r>
+        <w:rPr>
+          <w:sz w:val="20"/>
+          <w:szCs w:val="20"/>
+        </w:rPr>
+        <w:t>pthread_cond_signal</w:t>
       </w:r>
       <w:proofErr w:type="spellEnd"/>
       <w:r>
@@ -1207,46 +1424,67 @@
           <w:sz w:val="20"/>
           <w:szCs w:val="20"/>
         </w:rPr>
-        <w:t xml:space="preserve"> is used to unlock this thread so that other threads can start working and </w:t>
-      </w:r>
-      <w:proofErr w:type="spellStart"/>
-      <w:r>
-        <w:rPr>
-          <w:sz w:val="20"/>
-          <w:szCs w:val="20"/>
-        </w:rPr>
-        <w:t>pthread_cond_signal</w:t>
-      </w:r>
-      <w:proofErr w:type="spellEnd"/>
-      <w:r>
-        <w:rPr>
-          <w:sz w:val="20"/>
-          <w:szCs w:val="20"/>
-        </w:rPr>
-        <w:t>()</w:t>
-      </w:r>
-      <w:r>
-        <w:rPr>
-          <w:sz w:val="20"/>
-          <w:szCs w:val="20"/>
-        </w:rPr>
-        <w:t xml:space="preserve"> is also used to send a signal to another thread who is on waiting. Therefore, production and consumption keep running for 10 seconds. After that, </w:t>
-      </w:r>
-      <w:proofErr w:type="spellStart"/>
-      <w:r>
-        <w:rPr>
-          <w:sz w:val="20"/>
-          <w:szCs w:val="20"/>
-        </w:rPr>
-        <w:t>pthread_join</w:t>
-      </w:r>
-      <w:proofErr w:type="spellEnd"/>
-      <w:r>
-        <w:rPr>
-          <w:sz w:val="20"/>
-          <w:szCs w:val="20"/>
-        </w:rPr>
-        <w:t>()</w:t>
+        <w:t xml:space="preserve"> is also used to send a signal to another thread who is on waiting. </w:t>
+      </w:r>
+      <w:r>
+        <w:rPr>
+          <w:sz w:val="20"/>
+          <w:szCs w:val="20"/>
+        </w:rPr>
+        <w:t>After send the signal, this thread sleeps 10000 microseconds which are same as 0.01 seconds. This can avoid starvation because while this tread is sleeping, other treads can start working, so this ends up dividing the work fairly.</w:t>
+      </w:r>
+      <w:r>
+        <w:rPr>
+          <w:sz w:val="20"/>
+          <w:szCs w:val="20"/>
+        </w:rPr>
+        <w:t xml:space="preserve"> After </w:t>
+      </w:r>
+      <w:r>
+        <w:rPr>
+          <w:sz w:val="20"/>
+          <w:szCs w:val="20"/>
+        </w:rPr>
+        <w:t>production and consumption run for 10 seconds</w:t>
+      </w:r>
+      <w:r>
+        <w:rPr>
+          <w:sz w:val="20"/>
+          <w:szCs w:val="20"/>
+        </w:rPr>
+        <w:t xml:space="preserve">, </w:t>
+      </w:r>
+      <w:proofErr w:type="spellStart"/>
+      <w:r>
+        <w:rPr>
+          <w:sz w:val="20"/>
+          <w:szCs w:val="20"/>
+        </w:rPr>
+        <w:t>pthread_</w:t>
+      </w:r>
+      <w:proofErr w:type="gramStart"/>
+      <w:r>
+        <w:rPr>
+          <w:sz w:val="20"/>
+          <w:szCs w:val="20"/>
+        </w:rPr>
+        <w:t>join</w:t>
+      </w:r>
+      <w:proofErr w:type="spellEnd"/>
+      <w:r>
+        <w:rPr>
+          <w:sz w:val="20"/>
+          <w:szCs w:val="20"/>
+        </w:rPr>
+        <w:t>(</w:t>
+      </w:r>
+      <w:proofErr w:type="gramEnd"/>
+      <w:r>
+        <w:rPr>
+          <w:sz w:val="20"/>
+          <w:szCs w:val="20"/>
+        </w:rPr>
+        <w:t>)</w:t>
       </w:r>
       <w:r>
         <w:rPr>
@@ -1289,15 +1527,31 @@
           <w:sz w:val="20"/>
           <w:szCs w:val="20"/>
         </w:rPr>
-        <w:t>pthread_mutex_destroy</w:t>
-      </w:r>
-      <w:proofErr w:type="spellEnd"/>
-      <w:r>
-        <w:rPr>
-          <w:sz w:val="20"/>
-          <w:szCs w:val="20"/>
-        </w:rPr>
-        <w:t>()</w:t>
+        <w:t>pthread_mutex_</w:t>
+      </w:r>
+      <w:proofErr w:type="gramStart"/>
+      <w:r>
+        <w:rPr>
+          <w:sz w:val="20"/>
+          <w:szCs w:val="20"/>
+        </w:rPr>
+        <w:t>destroy</w:t>
+      </w:r>
+      <w:proofErr w:type="spellEnd"/>
+      <w:r>
+        <w:rPr>
+          <w:sz w:val="20"/>
+          <w:szCs w:val="20"/>
+        </w:rPr>
+        <w:t>(</w:t>
+      </w:r>
+      <w:proofErr w:type="gramEnd"/>
+      <w:r>
+        <w:rPr>
+          <w:sz w:val="20"/>
+          <w:szCs w:val="20"/>
+        </w:rPr>
+        <w:t>)</w:t>
       </w:r>
       <w:r>
         <w:rPr>

</xml_diff>

<commit_message>
The Dining Philosophers problem updated as previous solution is only working for one philosopher not two
</commit_message>
<xml_diff>
--- a/report.docx
+++ b/report.docx
@@ -156,21 +156,7 @@
           <w:sz w:val="20"/>
           <w:szCs w:val="20"/>
         </w:rPr>
-        <w:t xml:space="preserve"> and which real-world industrial or business scenarios </w:t>
-      </w:r>
-      <w:r>
-        <w:rPr>
-          <w:sz w:val="20"/>
-          <w:szCs w:val="20"/>
-        </w:rPr>
-        <w:t>each algorithm applies in</w:t>
-      </w:r>
-      <w:r>
-        <w:rPr>
-          <w:sz w:val="20"/>
-          <w:szCs w:val="20"/>
-        </w:rPr>
-        <w:t xml:space="preserve">. </w:t>
+        <w:t xml:space="preserve"> and which real-world industrial or business scenarios each algorithm applies in. </w:t>
       </w:r>
     </w:p>
     <w:p>
@@ -254,7 +240,21 @@
           <w:sz w:val="20"/>
           <w:szCs w:val="20"/>
         </w:rPr>
-        <w:t xml:space="preserve"> between 1 and 99. There are some global variables</w:t>
+        <w:t xml:space="preserve"> between 1 and 99</w:t>
+      </w:r>
+      <w:r>
+        <w:rPr>
+          <w:sz w:val="20"/>
+          <w:szCs w:val="20"/>
+        </w:rPr>
+        <w:t xml:space="preserve"> and SLEEP_TIME as 100000 to make threads sleep for 100000 microseconds</w:t>
+      </w:r>
+      <w:r>
+        <w:rPr>
+          <w:sz w:val="20"/>
+          <w:szCs w:val="20"/>
+        </w:rPr>
+        <w:t>. There are some global variables</w:t>
       </w:r>
       <w:r>
         <w:rPr>
@@ -451,30 +451,13 @@
         </w:rPr>
         <w:t xml:space="preserve"> </w:t>
       </w:r>
-      <w:proofErr w:type="gramStart"/>
       <w:r>
         <w:rPr>
           <w:rFonts w:hint="eastAsia"/>
           <w:sz w:val="20"/>
           <w:szCs w:val="20"/>
         </w:rPr>
-        <w:t>bucket[</w:t>
-      </w:r>
-      <w:proofErr w:type="gramEnd"/>
-      <w:r>
-        <w:rPr>
-          <w:rFonts w:hint="eastAsia"/>
-          <w:sz w:val="20"/>
-          <w:szCs w:val="20"/>
-        </w:rPr>
-        <w:t>N</w:t>
-      </w:r>
-      <w:r>
-        <w:rPr>
-          <w:sz w:val="20"/>
-          <w:szCs w:val="20"/>
-        </w:rPr>
-        <w:t xml:space="preserve">UM_BUCKETS] </w:t>
+        <w:t>bucket</w:t>
       </w:r>
       <w:r>
         <w:rPr>
@@ -616,16 +599,190 @@
           <w:sz w:val="20"/>
           <w:szCs w:val="20"/>
         </w:rPr>
-        <w:t xml:space="preserve">After declared all the global variables, the algorithm starts from the main method. Firstly, </w:t>
-      </w:r>
-      <w:proofErr w:type="spellStart"/>
+        <w:t xml:space="preserve">After declared all the global variables, the algorithm starts from the main method. Firstly, A size 5 integer array </w:t>
+      </w:r>
+      <w:proofErr w:type="spellStart"/>
+      <w:r>
+        <w:rPr>
+          <w:sz w:val="20"/>
+          <w:szCs w:val="20"/>
+        </w:rPr>
+        <w:t>threadNum</w:t>
+      </w:r>
+      <w:proofErr w:type="spellEnd"/>
+      <w:r>
+        <w:rPr>
+          <w:sz w:val="20"/>
+          <w:szCs w:val="20"/>
+        </w:rPr>
+        <w:t xml:space="preserve"> is</w:t>
+      </w:r>
+      <w:r>
+        <w:rPr>
+          <w:sz w:val="20"/>
+          <w:szCs w:val="20"/>
+        </w:rPr>
+        <w:t xml:space="preserve"> declared and</w:t>
+      </w:r>
+      <w:r>
+        <w:rPr>
+          <w:sz w:val="20"/>
+          <w:szCs w:val="20"/>
+        </w:rPr>
+        <w:t xml:space="preserve"> initialised for Producer’s and Consumer’s numbering. A</w:t>
+      </w:r>
+      <w:r>
+        <w:rPr>
+          <w:sz w:val="20"/>
+          <w:szCs w:val="20"/>
+        </w:rPr>
+        <w:t>n</w:t>
+      </w:r>
+      <w:r>
+        <w:rPr>
+          <w:sz w:val="20"/>
+          <w:szCs w:val="20"/>
+        </w:rPr>
+        <w:t xml:space="preserve"> integer variable result </w:t>
+      </w:r>
+      <w:r>
+        <w:rPr>
+          <w:sz w:val="20"/>
+          <w:szCs w:val="20"/>
+        </w:rPr>
+        <w:t>is used</w:t>
+      </w:r>
+      <w:r>
+        <w:rPr>
+          <w:sz w:val="20"/>
+          <w:szCs w:val="20"/>
+        </w:rPr>
+        <w:t xml:space="preserve"> </w:t>
+      </w:r>
+      <w:r>
+        <w:rPr>
+          <w:sz w:val="20"/>
+          <w:szCs w:val="20"/>
+        </w:rPr>
+        <w:t>to check the result of thread creation</w:t>
+      </w:r>
+      <w:r>
+        <w:rPr>
+          <w:sz w:val="20"/>
+          <w:szCs w:val="20"/>
+        </w:rPr>
+        <w:t xml:space="preserve"> and t is used in for loop</w:t>
+      </w:r>
+      <w:r>
+        <w:rPr>
+          <w:sz w:val="20"/>
+          <w:szCs w:val="20"/>
+        </w:rPr>
+        <w:t>.</w:t>
+      </w:r>
+      <w:r>
+        <w:rPr>
+          <w:sz w:val="20"/>
+          <w:szCs w:val="20"/>
+        </w:rPr>
+        <w:t xml:space="preserve"> </w:t>
+      </w:r>
+      <w:r>
+        <w:rPr>
+          <w:sz w:val="20"/>
+          <w:szCs w:val="20"/>
+        </w:rPr>
+        <w:t>And 5 producers and 5 consumers are declared by each array producers</w:t>
+      </w:r>
+      <w:r>
+        <w:rPr>
+          <w:sz w:val="20"/>
+          <w:szCs w:val="20"/>
+        </w:rPr>
+        <w:t xml:space="preserve"> </w:t>
+      </w:r>
+      <w:r>
+        <w:rPr>
+          <w:sz w:val="20"/>
+          <w:szCs w:val="20"/>
+        </w:rPr>
+        <w:t>and consumers</w:t>
+      </w:r>
+      <w:r>
+        <w:rPr>
+          <w:sz w:val="20"/>
+          <w:szCs w:val="20"/>
+        </w:rPr>
+        <w:t>.</w:t>
+      </w:r>
+      <w:r>
+        <w:rPr>
+          <w:sz w:val="20"/>
+          <w:szCs w:val="20"/>
+        </w:rPr>
+        <w:t xml:space="preserve"> </w:t>
+      </w:r>
+      <w:proofErr w:type="spellStart"/>
+      <w:r>
+        <w:rPr>
+          <w:sz w:val="20"/>
+          <w:szCs w:val="20"/>
+        </w:rPr>
+        <w:t>Srand</w:t>
+      </w:r>
+      <w:proofErr w:type="spellEnd"/>
+      <w:r>
+        <w:rPr>
+          <w:sz w:val="20"/>
+          <w:szCs w:val="20"/>
+        </w:rPr>
+        <w:t xml:space="preserve">((unsinged) </w:t>
+      </w:r>
       <w:proofErr w:type="gramStart"/>
       <w:r>
         <w:rPr>
           <w:sz w:val="20"/>
           <w:szCs w:val="20"/>
         </w:rPr>
-        <w:t>gettimeofday</w:t>
+        <w:t>time(</w:t>
+      </w:r>
+      <w:proofErr w:type="gramEnd"/>
+      <w:r>
+        <w:rPr>
+          <w:sz w:val="20"/>
+          <w:szCs w:val="20"/>
+        </w:rPr>
+        <w:t xml:space="preserve">NULL)) is used to use of the computer’s internal clock to keep changing the seed for random number generator. </w:t>
+      </w:r>
+      <w:r>
+        <w:rPr>
+          <w:sz w:val="20"/>
+          <w:szCs w:val="20"/>
+        </w:rPr>
+        <w:t xml:space="preserve">Both of </w:t>
+      </w:r>
+      <w:proofErr w:type="spellStart"/>
+      <w:r>
+        <w:rPr>
+          <w:sz w:val="20"/>
+          <w:szCs w:val="20"/>
+        </w:rPr>
+        <w:t>pthread_mutex</w:t>
+      </w:r>
+      <w:r>
+        <w:rPr>
+          <w:sz w:val="20"/>
+          <w:szCs w:val="20"/>
+        </w:rPr>
+        <w:t>_</w:t>
+      </w:r>
+      <w:proofErr w:type="gramStart"/>
+      <w:r>
+        <w:rPr>
+          <w:sz w:val="20"/>
+          <w:szCs w:val="20"/>
+        </w:rPr>
+        <w:t>init</w:t>
       </w:r>
       <w:proofErr w:type="spellEnd"/>
       <w:r>
@@ -641,15 +798,178 @@
           <w:sz w:val="20"/>
           <w:szCs w:val="20"/>
         </w:rPr>
-        <w:t xml:space="preserve">) is used to check the start time. A size 5 integer array </w:t>
-      </w:r>
-      <w:proofErr w:type="spellStart"/>
+        <w:t>)</w:t>
+      </w:r>
+      <w:r>
+        <w:rPr>
+          <w:sz w:val="20"/>
+          <w:szCs w:val="20"/>
+        </w:rPr>
+        <w:t xml:space="preserve"> and </w:t>
+      </w:r>
+      <w:proofErr w:type="spellStart"/>
+      <w:r>
+        <w:rPr>
+          <w:sz w:val="20"/>
+          <w:szCs w:val="20"/>
+        </w:rPr>
+        <w:t>pthread_cond</w:t>
+      </w:r>
+      <w:r>
+        <w:rPr>
+          <w:sz w:val="20"/>
+          <w:szCs w:val="20"/>
+        </w:rPr>
+        <w:t>_init</w:t>
+      </w:r>
+      <w:proofErr w:type="spellEnd"/>
+      <w:r>
+        <w:rPr>
+          <w:sz w:val="20"/>
+          <w:szCs w:val="20"/>
+        </w:rPr>
+        <w:t>()</w:t>
+      </w:r>
+      <w:r>
+        <w:rPr>
+          <w:sz w:val="20"/>
+          <w:szCs w:val="20"/>
+        </w:rPr>
+        <w:t xml:space="preserve"> are</w:t>
+      </w:r>
+      <w:r>
+        <w:rPr>
+          <w:sz w:val="20"/>
+          <w:szCs w:val="20"/>
+        </w:rPr>
+        <w:t xml:space="preserve"> used to</w:t>
+      </w:r>
+      <w:r>
+        <w:rPr>
+          <w:sz w:val="20"/>
+          <w:szCs w:val="20"/>
+        </w:rPr>
+        <w:t xml:space="preserve"> initialize</w:t>
+      </w:r>
+      <w:r>
+        <w:rPr>
+          <w:sz w:val="20"/>
+          <w:szCs w:val="20"/>
+        </w:rPr>
+        <w:t xml:space="preserve"> </w:t>
+      </w:r>
+      <w:proofErr w:type="spellStart"/>
+      <w:r>
+        <w:rPr>
+          <w:sz w:val="20"/>
+          <w:szCs w:val="20"/>
+        </w:rPr>
+        <w:t>pthread_mutex_t</w:t>
+      </w:r>
+      <w:proofErr w:type="spellEnd"/>
+      <w:r>
+        <w:rPr>
+          <w:sz w:val="20"/>
+          <w:szCs w:val="20"/>
+        </w:rPr>
+        <w:t xml:space="preserve"> and </w:t>
+      </w:r>
+      <w:proofErr w:type="spellStart"/>
+      <w:r>
+        <w:rPr>
+          <w:sz w:val="20"/>
+          <w:szCs w:val="20"/>
+        </w:rPr>
+        <w:t>pthread_cond_t</w:t>
+      </w:r>
+      <w:proofErr w:type="spellEnd"/>
+      <w:r>
+        <w:rPr>
+          <w:sz w:val="20"/>
+          <w:szCs w:val="20"/>
+        </w:rPr>
+        <w:t xml:space="preserve"> object</w:t>
+      </w:r>
+      <w:r>
+        <w:rPr>
+          <w:sz w:val="20"/>
+          <w:szCs w:val="20"/>
+        </w:rPr>
+        <w:t xml:space="preserve">. After </w:t>
+      </w:r>
+      <w:r>
+        <w:rPr>
+          <w:sz w:val="20"/>
+          <w:szCs w:val="20"/>
+        </w:rPr>
+        <w:t>that</w:t>
+      </w:r>
+      <w:r>
+        <w:rPr>
+          <w:sz w:val="20"/>
+          <w:szCs w:val="20"/>
+        </w:rPr>
+        <w:t>,</w:t>
+      </w:r>
+      <w:r>
+        <w:rPr>
+          <w:sz w:val="20"/>
+          <w:szCs w:val="20"/>
+        </w:rPr>
+        <w:t xml:space="preserve"> using for loop 5 producer threads and 5 consumer threads are created by using </w:t>
+      </w:r>
+      <w:proofErr w:type="spellStart"/>
+      <w:r>
+        <w:rPr>
+          <w:sz w:val="20"/>
+          <w:szCs w:val="20"/>
+        </w:rPr>
+        <w:t>pthread_</w:t>
+      </w:r>
       <w:proofErr w:type="gramStart"/>
       <w:r>
         <w:rPr>
           <w:sz w:val="20"/>
           <w:szCs w:val="20"/>
         </w:rPr>
+        <w:t>create</w:t>
+      </w:r>
+      <w:proofErr w:type="spellEnd"/>
+      <w:r>
+        <w:rPr>
+          <w:sz w:val="20"/>
+          <w:szCs w:val="20"/>
+        </w:rPr>
+        <w:t>(</w:t>
+      </w:r>
+      <w:proofErr w:type="gramEnd"/>
+      <w:r>
+        <w:rPr>
+          <w:sz w:val="20"/>
+          <w:szCs w:val="20"/>
+        </w:rPr>
+        <w:t xml:space="preserve">). </w:t>
+      </w:r>
+      <w:r>
+        <w:rPr>
+          <w:sz w:val="20"/>
+          <w:szCs w:val="20"/>
+        </w:rPr>
+        <w:t xml:space="preserve">Own numbering from </w:t>
+      </w:r>
+      <w:r>
+        <w:rPr>
+          <w:sz w:val="20"/>
+          <w:szCs w:val="20"/>
+        </w:rPr>
+        <w:t xml:space="preserve">array </w:t>
+      </w:r>
+      <w:proofErr w:type="spellStart"/>
+      <w:r>
+        <w:rPr>
+          <w:sz w:val="20"/>
+          <w:szCs w:val="20"/>
+        </w:rPr>
         <w:t>threadNum</w:t>
       </w:r>
       <w:proofErr w:type="spellEnd"/>
@@ -658,56 +978,6 @@
           <w:sz w:val="20"/>
           <w:szCs w:val="20"/>
         </w:rPr>
-        <w:t>[</w:t>
-      </w:r>
-      <w:proofErr w:type="gramEnd"/>
-      <w:r>
-        <w:rPr>
-          <w:sz w:val="20"/>
-          <w:szCs w:val="20"/>
-        </w:rPr>
-        <w:t>NUM_THREADS] is</w:t>
-      </w:r>
-      <w:r>
-        <w:rPr>
-          <w:sz w:val="20"/>
-          <w:szCs w:val="20"/>
-        </w:rPr>
-        <w:t xml:space="preserve"> declared and</w:t>
-      </w:r>
-      <w:r>
-        <w:rPr>
-          <w:sz w:val="20"/>
-          <w:szCs w:val="20"/>
-        </w:rPr>
-        <w:t xml:space="preserve"> initialised for Producer’s and Consumer’s numbering. A</w:t>
-      </w:r>
-      <w:r>
-        <w:rPr>
-          <w:sz w:val="20"/>
-          <w:szCs w:val="20"/>
-        </w:rPr>
-        <w:t>n</w:t>
-      </w:r>
-      <w:r>
-        <w:rPr>
-          <w:sz w:val="20"/>
-          <w:szCs w:val="20"/>
-        </w:rPr>
-        <w:t xml:space="preserve"> integer variable result </w:t>
-      </w:r>
-      <w:r>
-        <w:rPr>
-          <w:sz w:val="20"/>
-          <w:szCs w:val="20"/>
-        </w:rPr>
-        <w:t>is used</w:t>
-      </w:r>
-      <w:r>
-        <w:rPr>
-          <w:sz w:val="20"/>
-          <w:szCs w:val="20"/>
-        </w:rPr>
         <w:t xml:space="preserve"> </w:t>
       </w:r>
       <w:r>
@@ -715,235 +985,14 @@
           <w:sz w:val="20"/>
           <w:szCs w:val="20"/>
         </w:rPr>
-        <w:t xml:space="preserve">to check the result of thread creation. </w:t>
-      </w:r>
-      <w:proofErr w:type="spellStart"/>
-      <w:r>
-        <w:rPr>
-          <w:sz w:val="20"/>
-          <w:szCs w:val="20"/>
-        </w:rPr>
-        <w:t>Srand</w:t>
-      </w:r>
-      <w:proofErr w:type="spellEnd"/>
-      <w:r>
-        <w:rPr>
-          <w:sz w:val="20"/>
-          <w:szCs w:val="20"/>
-        </w:rPr>
-        <w:t xml:space="preserve">((unsinged) </w:t>
-      </w:r>
-      <w:proofErr w:type="gramStart"/>
-      <w:r>
-        <w:rPr>
-          <w:sz w:val="20"/>
-          <w:szCs w:val="20"/>
-        </w:rPr>
-        <w:t>time(</w:t>
-      </w:r>
-      <w:proofErr w:type="gramEnd"/>
-      <w:r>
-        <w:rPr>
-          <w:sz w:val="20"/>
-          <w:szCs w:val="20"/>
-        </w:rPr>
-        <w:t xml:space="preserve">NULL)) is used to use of the computer’s internal clock to keep changing the seed for random number generator. </w:t>
-      </w:r>
-      <w:r>
-        <w:rPr>
-          <w:sz w:val="20"/>
-          <w:szCs w:val="20"/>
-        </w:rPr>
-        <w:t xml:space="preserve">Both of </w:t>
-      </w:r>
-      <w:proofErr w:type="spellStart"/>
-      <w:r>
-        <w:rPr>
-          <w:sz w:val="20"/>
-          <w:szCs w:val="20"/>
-        </w:rPr>
-        <w:t>pthread_mutex</w:t>
-      </w:r>
-      <w:r>
-        <w:rPr>
-          <w:sz w:val="20"/>
-          <w:szCs w:val="20"/>
-        </w:rPr>
-        <w:t>_</w:t>
-      </w:r>
-      <w:proofErr w:type="gramStart"/>
-      <w:r>
-        <w:rPr>
-          <w:sz w:val="20"/>
-          <w:szCs w:val="20"/>
-        </w:rPr>
-        <w:t>init</w:t>
-      </w:r>
-      <w:proofErr w:type="spellEnd"/>
-      <w:r>
-        <w:rPr>
-          <w:sz w:val="20"/>
-          <w:szCs w:val="20"/>
-        </w:rPr>
-        <w:t>(</w:t>
-      </w:r>
-      <w:proofErr w:type="gramEnd"/>
-      <w:r>
-        <w:rPr>
-          <w:sz w:val="20"/>
-          <w:szCs w:val="20"/>
-        </w:rPr>
-        <w:t>)</w:t>
-      </w:r>
-      <w:r>
-        <w:rPr>
-          <w:sz w:val="20"/>
-          <w:szCs w:val="20"/>
-        </w:rPr>
-        <w:t xml:space="preserve"> and </w:t>
-      </w:r>
-      <w:proofErr w:type="spellStart"/>
-      <w:r>
-        <w:rPr>
-          <w:sz w:val="20"/>
-          <w:szCs w:val="20"/>
-        </w:rPr>
-        <w:t>pthread_cond</w:t>
-      </w:r>
-      <w:r>
-        <w:rPr>
-          <w:sz w:val="20"/>
-          <w:szCs w:val="20"/>
-        </w:rPr>
-        <w:t>_init</w:t>
-      </w:r>
-      <w:proofErr w:type="spellEnd"/>
-      <w:r>
-        <w:rPr>
-          <w:sz w:val="20"/>
-          <w:szCs w:val="20"/>
-        </w:rPr>
-        <w:t>()</w:t>
-      </w:r>
-      <w:r>
-        <w:rPr>
-          <w:sz w:val="20"/>
-          <w:szCs w:val="20"/>
-        </w:rPr>
-        <w:t xml:space="preserve"> are</w:t>
-      </w:r>
-      <w:r>
-        <w:rPr>
-          <w:sz w:val="20"/>
-          <w:szCs w:val="20"/>
-        </w:rPr>
-        <w:t xml:space="preserve"> used to</w:t>
-      </w:r>
-      <w:r>
-        <w:rPr>
-          <w:sz w:val="20"/>
-          <w:szCs w:val="20"/>
-        </w:rPr>
-        <w:t xml:space="preserve"> initialize. And 5 producers and 5 consumers are declared by each array </w:t>
-      </w:r>
-      <w:proofErr w:type="gramStart"/>
-      <w:r>
-        <w:rPr>
-          <w:sz w:val="20"/>
-          <w:szCs w:val="20"/>
-        </w:rPr>
-        <w:t>producers[</w:t>
-      </w:r>
-      <w:proofErr w:type="gramEnd"/>
-      <w:r>
-        <w:rPr>
-          <w:sz w:val="20"/>
-          <w:szCs w:val="20"/>
-        </w:rPr>
-        <w:t xml:space="preserve">NUM_THREADS] and consumers[NUM_THREADS]. After </w:t>
-      </w:r>
-      <w:r>
-        <w:rPr>
-          <w:sz w:val="20"/>
-          <w:szCs w:val="20"/>
-        </w:rPr>
-        <w:t>declared producers and consumers,</w:t>
-      </w:r>
-      <w:r>
-        <w:rPr>
-          <w:sz w:val="20"/>
-          <w:szCs w:val="20"/>
-        </w:rPr>
-        <w:t xml:space="preserve"> using for loop 5 producer threads and 5 consumer threads are created by using </w:t>
-      </w:r>
-      <w:proofErr w:type="spellStart"/>
-      <w:r>
-        <w:rPr>
-          <w:sz w:val="20"/>
-          <w:szCs w:val="20"/>
-        </w:rPr>
-        <w:t>pthread_</w:t>
-      </w:r>
-      <w:proofErr w:type="gramStart"/>
-      <w:r>
-        <w:rPr>
-          <w:sz w:val="20"/>
-          <w:szCs w:val="20"/>
-        </w:rPr>
-        <w:t>create</w:t>
-      </w:r>
-      <w:proofErr w:type="spellEnd"/>
-      <w:r>
-        <w:rPr>
-          <w:sz w:val="20"/>
-          <w:szCs w:val="20"/>
-        </w:rPr>
-        <w:t>(</w:t>
-      </w:r>
-      <w:proofErr w:type="gramEnd"/>
-      <w:r>
-        <w:rPr>
-          <w:sz w:val="20"/>
-          <w:szCs w:val="20"/>
-        </w:rPr>
-        <w:t xml:space="preserve">). </w:t>
-      </w:r>
-      <w:r>
-        <w:rPr>
-          <w:sz w:val="20"/>
-          <w:szCs w:val="20"/>
-        </w:rPr>
-        <w:t xml:space="preserve">Own numbering from </w:t>
-      </w:r>
-      <w:r>
-        <w:rPr>
-          <w:sz w:val="20"/>
-          <w:szCs w:val="20"/>
-        </w:rPr>
-        <w:t xml:space="preserve">array </w:t>
-      </w:r>
-      <w:proofErr w:type="spellStart"/>
-      <w:r>
-        <w:rPr>
-          <w:sz w:val="20"/>
-          <w:szCs w:val="20"/>
-        </w:rPr>
-        <w:t>threadNum</w:t>
-      </w:r>
-      <w:proofErr w:type="spellEnd"/>
-      <w:r>
-        <w:rPr>
-          <w:sz w:val="20"/>
-          <w:szCs w:val="20"/>
-        </w:rPr>
-        <w:t xml:space="preserve"> </w:t>
-      </w:r>
-      <w:r>
-        <w:rPr>
-          <w:sz w:val="20"/>
-          <w:szCs w:val="20"/>
-        </w:rPr>
         <w:t xml:space="preserve">is passed to each producer and consumer thread when they are created. </w:t>
+      </w:r>
+      <w:r>
+        <w:rPr>
+          <w:sz w:val="20"/>
+          <w:szCs w:val="20"/>
+        </w:rPr>
+        <w:t xml:space="preserve">If an error occurs when threads are created, then the error will be printed. </w:t>
       </w:r>
     </w:p>
     <w:p>
@@ -1173,21 +1222,65 @@
           <w:sz w:val="20"/>
           <w:szCs w:val="20"/>
         </w:rPr>
-        <w:t xml:space="preserve"> is 10, then this producer thread wait until a consumer thread consumes an item. If buckets are not full, then this producer thread produces a</w:t>
-      </w:r>
-      <w:r>
-        <w:rPr>
-          <w:sz w:val="20"/>
-          <w:szCs w:val="20"/>
-        </w:rPr>
-        <w:t>n</w:t>
-      </w:r>
-      <w:r>
-        <w:rPr>
-          <w:sz w:val="20"/>
-          <w:szCs w:val="20"/>
-        </w:rPr>
-        <w:t xml:space="preserve"> item and put it in the bucket and </w:t>
+        <w:t xml:space="preserve"> is 10, then this producer thread wait</w:t>
+      </w:r>
+      <w:r>
+        <w:rPr>
+          <w:sz w:val="20"/>
+          <w:szCs w:val="20"/>
+        </w:rPr>
+        <w:t>s</w:t>
+      </w:r>
+      <w:r>
+        <w:rPr>
+          <w:sz w:val="20"/>
+          <w:szCs w:val="20"/>
+        </w:rPr>
+        <w:t xml:space="preserve"> until a consumer thread consumes an item</w:t>
+      </w:r>
+      <w:r>
+        <w:rPr>
+          <w:sz w:val="20"/>
+          <w:szCs w:val="20"/>
+        </w:rPr>
+        <w:t xml:space="preserve"> using </w:t>
+      </w:r>
+      <w:proofErr w:type="spellStart"/>
+      <w:r>
+        <w:rPr>
+          <w:sz w:val="20"/>
+          <w:szCs w:val="20"/>
+        </w:rPr>
+        <w:t>pthread_cond_wait</w:t>
+      </w:r>
+      <w:proofErr w:type="spellEnd"/>
+      <w:r>
+        <w:rPr>
+          <w:sz w:val="20"/>
+          <w:szCs w:val="20"/>
+        </w:rPr>
+        <w:t>()</w:t>
+      </w:r>
+      <w:r>
+        <w:rPr>
+          <w:sz w:val="20"/>
+          <w:szCs w:val="20"/>
+        </w:rPr>
+        <w:t xml:space="preserve">. If buckets are not full, then this producer thread produces put </w:t>
+      </w:r>
+      <w:r>
+        <w:rPr>
+          <w:sz w:val="20"/>
+          <w:szCs w:val="20"/>
+        </w:rPr>
+        <w:t>the item</w:t>
+      </w:r>
+      <w:r>
+        <w:rPr>
+          <w:sz w:val="20"/>
+          <w:szCs w:val="20"/>
+        </w:rPr>
+        <w:t xml:space="preserve"> in the bucket and </w:t>
       </w:r>
       <w:r>
         <w:rPr>
@@ -1208,6 +1301,13 @@
           <w:sz w:val="20"/>
           <w:szCs w:val="20"/>
         </w:rPr>
+        <w:t>s</w:t>
+      </w:r>
+      <w:r>
+        <w:rPr>
+          <w:sz w:val="20"/>
+          <w:szCs w:val="20"/>
+        </w:rPr>
         <w:t xml:space="preserve"> </w:t>
       </w:r>
       <w:proofErr w:type="spellStart"/>
@@ -1224,7 +1324,51 @@
           <w:sz w:val="20"/>
           <w:szCs w:val="20"/>
         </w:rPr>
-        <w:t xml:space="preserve"> by 1. Once the production is done, then </w:t>
+        <w:t xml:space="preserve"> by 1. </w:t>
+      </w:r>
+      <w:r>
+        <w:rPr>
+          <w:sz w:val="20"/>
+          <w:szCs w:val="20"/>
+        </w:rPr>
+        <w:t>Which producer produces which item and put the item in which bucket will be printed. Now</w:t>
+      </w:r>
+      <w:r>
+        <w:rPr>
+          <w:sz w:val="20"/>
+          <w:szCs w:val="20"/>
+        </w:rPr>
+        <w:t>,</w:t>
+      </w:r>
+      <w:r>
+        <w:rPr>
+          <w:sz w:val="20"/>
+          <w:szCs w:val="20"/>
+        </w:rPr>
+        <w:t xml:space="preserve"> </w:t>
+      </w:r>
+      <w:proofErr w:type="spellStart"/>
+      <w:r>
+        <w:rPr>
+          <w:sz w:val="20"/>
+          <w:szCs w:val="20"/>
+        </w:rPr>
+        <w:t>bucketIn</w:t>
+      </w:r>
+      <w:proofErr w:type="spellEnd"/>
+      <w:r>
+        <w:rPr>
+          <w:sz w:val="20"/>
+          <w:szCs w:val="20"/>
+        </w:rPr>
+        <w:t xml:space="preserve"> variable is increased by 1 to jump to the next bucket. </w:t>
+      </w:r>
+      <w:r>
+        <w:rPr>
+          <w:sz w:val="20"/>
+          <w:szCs w:val="20"/>
+        </w:rPr>
+        <w:t xml:space="preserve">Once the production is done, then </w:t>
       </w:r>
       <w:proofErr w:type="spellStart"/>
       <w:r>
@@ -1357,6 +1501,7 @@
           <w:sz w:val="20"/>
           <w:szCs w:val="20"/>
         </w:rPr>
+        <w:lastRenderedPageBreak/>
         <w:t>Now, either a producer or a consumer start</w:t>
       </w:r>
       <w:r>
@@ -1371,15 +1516,7 @@
           <w:sz w:val="20"/>
           <w:szCs w:val="20"/>
         </w:rPr>
-        <w:t xml:space="preserve"> working. Secondly, in consumer function all the consumers also have infinite while loop, so consumers also work for 10 seconds. A consumer consumes one item which is a </w:t>
-      </w:r>
-      <w:r>
-        <w:rPr>
-          <w:sz w:val="20"/>
-          <w:szCs w:val="20"/>
-        </w:rPr>
-        <w:lastRenderedPageBreak/>
-        <w:t xml:space="preserve">producer produced in a bucket before. Likewise, </w:t>
+        <w:t xml:space="preserve"> working. Secondly, in consumer function all the consumers also have infinite while loop, so consumers also work for 10 seconds. A consumer consumes one item which is a producer produced in a bucket before. Likewise, </w:t>
       </w:r>
       <w:proofErr w:type="spellStart"/>
       <w:r>
@@ -1441,7 +1578,81 @@
           <w:sz w:val="20"/>
           <w:szCs w:val="20"/>
         </w:rPr>
-        <w:t xml:space="preserve"> is 0, then this consumer thread wait until a producer thread produces an item. If buckets are not empty, then this consumer thread consumes an item and make this bucket empty, and decrements </w:t>
+        <w:t xml:space="preserve"> is 0, then this consumer thread wait until a producer thread produces an item</w:t>
+      </w:r>
+      <w:r>
+        <w:rPr>
+          <w:sz w:val="20"/>
+          <w:szCs w:val="20"/>
+        </w:rPr>
+        <w:t xml:space="preserve"> using </w:t>
+      </w:r>
+      <w:proofErr w:type="spellStart"/>
+      <w:r>
+        <w:rPr>
+          <w:sz w:val="20"/>
+          <w:szCs w:val="20"/>
+        </w:rPr>
+        <w:t>pthread_cond_</w:t>
+      </w:r>
+      <w:proofErr w:type="gramStart"/>
+      <w:r>
+        <w:rPr>
+          <w:sz w:val="20"/>
+          <w:szCs w:val="20"/>
+        </w:rPr>
+        <w:t>wait</w:t>
+      </w:r>
+      <w:proofErr w:type="spellEnd"/>
+      <w:r>
+        <w:rPr>
+          <w:sz w:val="20"/>
+          <w:szCs w:val="20"/>
+        </w:rPr>
+        <w:t>(</w:t>
+      </w:r>
+      <w:proofErr w:type="gramEnd"/>
+      <w:r>
+        <w:rPr>
+          <w:sz w:val="20"/>
+          <w:szCs w:val="20"/>
+        </w:rPr>
+        <w:t>)</w:t>
+      </w:r>
+      <w:r>
+        <w:rPr>
+          <w:sz w:val="20"/>
+          <w:szCs w:val="20"/>
+        </w:rPr>
+        <w:t xml:space="preserve">. If buckets are not empty, then this consumer thread consumes an item and make this bucket </w:t>
+      </w:r>
+      <w:r>
+        <w:rPr>
+          <w:sz w:val="20"/>
+          <w:szCs w:val="20"/>
+        </w:rPr>
+        <w:t>empty and</w:t>
+      </w:r>
+      <w:r>
+        <w:rPr>
+          <w:sz w:val="20"/>
+          <w:szCs w:val="20"/>
+        </w:rPr>
+        <w:t xml:space="preserve"> decre</w:t>
+      </w:r>
+      <w:r>
+        <w:rPr>
+          <w:sz w:val="20"/>
+          <w:szCs w:val="20"/>
+        </w:rPr>
+        <w:t>ases</w:t>
+      </w:r>
+      <w:r>
+        <w:rPr>
+          <w:sz w:val="20"/>
+          <w:szCs w:val="20"/>
+        </w:rPr>
+        <w:t xml:space="preserve"> </w:t>
       </w:r>
       <w:proofErr w:type="spellStart"/>
       <w:r>
@@ -1457,7 +1668,93 @@
           <w:sz w:val="20"/>
           <w:szCs w:val="20"/>
         </w:rPr>
-        <w:t xml:space="preserve"> by 1. Once the consumption is done, then </w:t>
+        <w:t xml:space="preserve"> by 1. </w:t>
+      </w:r>
+      <w:r>
+        <w:rPr>
+          <w:sz w:val="20"/>
+          <w:szCs w:val="20"/>
+        </w:rPr>
+        <w:t xml:space="preserve">Which </w:t>
+      </w:r>
+      <w:r>
+        <w:rPr>
+          <w:sz w:val="20"/>
+          <w:szCs w:val="20"/>
+        </w:rPr>
+        <w:t>consumer</w:t>
+      </w:r>
+      <w:r>
+        <w:rPr>
+          <w:sz w:val="20"/>
+          <w:szCs w:val="20"/>
+        </w:rPr>
+        <w:t xml:space="preserve"> </w:t>
+      </w:r>
+      <w:r>
+        <w:rPr>
+          <w:sz w:val="20"/>
+          <w:szCs w:val="20"/>
+        </w:rPr>
+        <w:t>consume</w:t>
+      </w:r>
+      <w:r>
+        <w:rPr>
+          <w:sz w:val="20"/>
+          <w:szCs w:val="20"/>
+        </w:rPr>
+        <w:t xml:space="preserve">s which item </w:t>
+      </w:r>
+      <w:r>
+        <w:rPr>
+          <w:sz w:val="20"/>
+          <w:szCs w:val="20"/>
+        </w:rPr>
+        <w:t>in</w:t>
+      </w:r>
+      <w:r>
+        <w:rPr>
+          <w:sz w:val="20"/>
+          <w:szCs w:val="20"/>
+        </w:rPr>
+        <w:t xml:space="preserve"> which bucket will be printed. Now</w:t>
+      </w:r>
+      <w:r>
+        <w:rPr>
+          <w:sz w:val="20"/>
+          <w:szCs w:val="20"/>
+        </w:rPr>
+        <w:t>,</w:t>
+      </w:r>
+      <w:r>
+        <w:rPr>
+          <w:sz w:val="20"/>
+          <w:szCs w:val="20"/>
+        </w:rPr>
+        <w:t xml:space="preserve"> </w:t>
+      </w:r>
+      <w:proofErr w:type="spellStart"/>
+      <w:r>
+        <w:rPr>
+          <w:sz w:val="20"/>
+          <w:szCs w:val="20"/>
+        </w:rPr>
+        <w:t>bucketIn</w:t>
+      </w:r>
+      <w:proofErr w:type="spellEnd"/>
+      <w:r>
+        <w:rPr>
+          <w:sz w:val="20"/>
+          <w:szCs w:val="20"/>
+        </w:rPr>
+        <w:t xml:space="preserve"> variable is increased by 1 to jump to the next bucket. </w:t>
+      </w:r>
+      <w:r>
+        <w:rPr>
+          <w:sz w:val="20"/>
+          <w:szCs w:val="20"/>
+        </w:rPr>
+        <w:t xml:space="preserve">Once the consumption is done, then </w:t>
       </w:r>
       <w:proofErr w:type="spellStart"/>
       <w:r>
@@ -1866,112 +2163,7 @@
           <w:sz w:val="20"/>
           <w:szCs w:val="20"/>
         </w:rPr>
-        <w:t>First, I defined NUM_</w:t>
-      </w:r>
-      <w:r>
-        <w:rPr>
-          <w:sz w:val="20"/>
-          <w:szCs w:val="20"/>
-        </w:rPr>
-        <w:t>PHILOSOPHER</w:t>
-      </w:r>
-      <w:r>
-        <w:rPr>
-          <w:sz w:val="20"/>
-          <w:szCs w:val="20"/>
-        </w:rPr>
-        <w:t xml:space="preserve"> as 5 because they are given. I also defined </w:t>
-      </w:r>
-      <w:r>
-        <w:rPr>
-          <w:sz w:val="20"/>
-          <w:szCs w:val="20"/>
-        </w:rPr>
-        <w:t xml:space="preserve">LEFT as -1 and RIGHT as 1 because it keeps checking neighbour index, and </w:t>
-      </w:r>
-      <w:r>
-        <w:rPr>
-          <w:sz w:val="20"/>
-          <w:szCs w:val="20"/>
-        </w:rPr>
-        <w:t>MAX_</w:t>
-      </w:r>
-      <w:r>
-        <w:rPr>
-          <w:sz w:val="20"/>
-          <w:szCs w:val="20"/>
-        </w:rPr>
-        <w:t>DELAY</w:t>
-      </w:r>
-      <w:r>
-        <w:rPr>
-          <w:sz w:val="20"/>
-          <w:szCs w:val="20"/>
-        </w:rPr>
-        <w:t xml:space="preserve"> as </w:t>
-      </w:r>
-      <w:r>
-        <w:rPr>
-          <w:sz w:val="20"/>
-          <w:szCs w:val="20"/>
-        </w:rPr>
-        <w:t>500000 and MIN_DELAY 100000</w:t>
-      </w:r>
-      <w:r>
-        <w:rPr>
-          <w:sz w:val="20"/>
-          <w:szCs w:val="20"/>
-        </w:rPr>
-        <w:t xml:space="preserve"> to generate random </w:t>
-      </w:r>
-      <w:r>
-        <w:rPr>
-          <w:sz w:val="20"/>
-          <w:szCs w:val="20"/>
-        </w:rPr>
-        <w:t>delay time</w:t>
-      </w:r>
-      <w:r>
-        <w:rPr>
-          <w:sz w:val="20"/>
-          <w:szCs w:val="20"/>
-        </w:rPr>
-        <w:t xml:space="preserve"> between 1</w:t>
-      </w:r>
-      <w:r>
-        <w:rPr>
-          <w:sz w:val="20"/>
-          <w:szCs w:val="20"/>
-        </w:rPr>
-        <w:t>00000</w:t>
-      </w:r>
-      <w:r>
-        <w:rPr>
-          <w:sz w:val="20"/>
-          <w:szCs w:val="20"/>
-        </w:rPr>
-        <w:t xml:space="preserve"> and </w:t>
-      </w:r>
-      <w:r>
-        <w:rPr>
-          <w:sz w:val="20"/>
-          <w:szCs w:val="20"/>
-        </w:rPr>
-        <w:t>500000 microseconds</w:t>
-      </w:r>
-      <w:r>
-        <w:rPr>
-          <w:sz w:val="20"/>
-          <w:szCs w:val="20"/>
-        </w:rPr>
-        <w:t xml:space="preserve">. </w:t>
-      </w:r>
-      <w:r>
-        <w:rPr>
-          <w:sz w:val="20"/>
-          <w:szCs w:val="20"/>
-        </w:rPr>
-        <w:t xml:space="preserve">INC_ONE_INDEX is also defined as 1 because philosophers and forks numbering starts from 1 but actual index in each array starts from 0 so we need to add INC_ONE_INDEX when they need to be converted. There is an </w:t>
+        <w:t xml:space="preserve">First, I defined NUM_PHILOSOPHER as 5 because they are given. I also defined LEFT as -1 and RIGHT as 1 because it keeps checking neighbour index, and MAX_DELAY as 500000 and MIN_DELAY 100000 to generate random delay time between 100000 and 500000 microseconds. INC_ONE_INDEX is also defined as 1 because philosophers and forks numbering starts from 1 but actual index in each array starts from 0 so we need to add INC_ONE_INDEX when they need to be converted. There is an </w:t>
       </w:r>
       <w:proofErr w:type="spellStart"/>
       <w:r>
@@ -1987,24 +2179,9 @@
           <w:sz w:val="20"/>
           <w:szCs w:val="20"/>
         </w:rPr>
-        <w:t xml:space="preserve"> which has 3 states of philosophers, THINKING, HUNGRY and EATING. </w:t>
-      </w:r>
-      <w:r>
-        <w:rPr>
-          <w:sz w:val="20"/>
-          <w:szCs w:val="20"/>
-        </w:rPr>
-        <w:t xml:space="preserve">There are some global variables, </w:t>
-      </w:r>
-      <w:r>
-        <w:rPr>
-          <w:sz w:val="20"/>
-          <w:szCs w:val="20"/>
-        </w:rPr>
-        <w:t xml:space="preserve">a size 5 integer array </w:t>
-      </w:r>
-      <w:proofErr w:type="spellStart"/>
-      <w:proofErr w:type="gramStart"/>
+        <w:t xml:space="preserve"> which has 3 states of philosophers, THINKING, HUNGRY and EATING. There are some global variables, a size 5 integer array </w:t>
+      </w:r>
+      <w:proofErr w:type="spellStart"/>
       <w:r>
         <w:rPr>
           <w:sz w:val="20"/>
@@ -2018,15 +2195,14 @@
           <w:sz w:val="20"/>
           <w:szCs w:val="20"/>
         </w:rPr>
-        <w:t>[</w:t>
-      </w:r>
-      <w:proofErr w:type="gramEnd"/>
-      <w:r>
-        <w:rPr>
-          <w:sz w:val="20"/>
-          <w:szCs w:val="20"/>
-        </w:rPr>
-        <w:t xml:space="preserve">NUM_PHILOSOPHER] is declared to contain how many meals each philosopher had. </w:t>
+        <w:t xml:space="preserve"> </w:t>
+      </w:r>
+      <w:r>
+        <w:rPr>
+          <w:sz w:val="20"/>
+          <w:szCs w:val="20"/>
+        </w:rPr>
+        <w:t xml:space="preserve">is declared to contain how many meals each philosopher had. </w:t>
       </w:r>
       <w:r>
         <w:rPr>
@@ -2135,7 +2311,67 @@
           <w:sz w:val="20"/>
           <w:szCs w:val="20"/>
         </w:rPr>
-        <w:t xml:space="preserve">After declared all the global variables, the algorithm starts from the main method. Firstly, </w:t>
+        <w:t xml:space="preserve">After declared all the global variables, the algorithm starts from the main method. Firstly, A size 5 integer array </w:t>
+      </w:r>
+      <w:proofErr w:type="spellStart"/>
+      <w:r>
+        <w:rPr>
+          <w:sz w:val="20"/>
+          <w:szCs w:val="20"/>
+        </w:rPr>
+        <w:t>threadNum</w:t>
+      </w:r>
+      <w:proofErr w:type="spellEnd"/>
+      <w:r>
+        <w:rPr>
+          <w:sz w:val="20"/>
+          <w:szCs w:val="20"/>
+        </w:rPr>
+        <w:t xml:space="preserve"> is declared and initialised for philosopher’s numbering. An integer variable result is used to check the result of thread creation</w:t>
+      </w:r>
+      <w:r>
+        <w:rPr>
+          <w:sz w:val="20"/>
+          <w:szCs w:val="20"/>
+        </w:rPr>
+        <w:t xml:space="preserve"> and t variable for </w:t>
+      </w:r>
+      <w:proofErr w:type="spellStart"/>
+      <w:r>
+        <w:rPr>
+          <w:sz w:val="20"/>
+          <w:szCs w:val="20"/>
+        </w:rPr>
+        <w:t>for</w:t>
+      </w:r>
+      <w:proofErr w:type="spellEnd"/>
+      <w:r>
+        <w:rPr>
+          <w:sz w:val="20"/>
+          <w:szCs w:val="20"/>
+        </w:rPr>
+        <w:t xml:space="preserve"> loop</w:t>
+      </w:r>
+      <w:r>
+        <w:rPr>
+          <w:sz w:val="20"/>
+          <w:szCs w:val="20"/>
+        </w:rPr>
+        <w:t xml:space="preserve">. </w:t>
+      </w:r>
+      <w:r>
+        <w:rPr>
+          <w:sz w:val="20"/>
+          <w:szCs w:val="20"/>
+        </w:rPr>
+        <w:t>And 5 philosophers are declared by array philosophers.</w:t>
+      </w:r>
+      <w:r>
+        <w:rPr>
+          <w:sz w:val="20"/>
+          <w:szCs w:val="20"/>
+        </w:rPr>
+        <w:t xml:space="preserve"> </w:t>
       </w:r>
       <w:proofErr w:type="spellStart"/>
       <w:r>
@@ -2167,7 +2403,39 @@
           <w:sz w:val="20"/>
           <w:szCs w:val="20"/>
         </w:rPr>
-        <w:t>NULL)) is used to use of the computer’s internal clock to keep changing the seed for random number generator.</w:t>
+        <w:t xml:space="preserve">NULL)) is used to use of the computer’s internal clock to keep changing the seed for random number generator. </w:t>
+      </w:r>
+      <w:proofErr w:type="spellStart"/>
+      <w:r>
+        <w:rPr>
+          <w:sz w:val="20"/>
+          <w:szCs w:val="20"/>
+        </w:rPr>
+        <w:t>pthread_cond_</w:t>
+      </w:r>
+      <w:proofErr w:type="gramStart"/>
+      <w:r>
+        <w:rPr>
+          <w:sz w:val="20"/>
+          <w:szCs w:val="20"/>
+        </w:rPr>
+        <w:t>init</w:t>
+      </w:r>
+      <w:proofErr w:type="spellEnd"/>
+      <w:r>
+        <w:rPr>
+          <w:sz w:val="20"/>
+          <w:szCs w:val="20"/>
+        </w:rPr>
+        <w:t>(</w:t>
+      </w:r>
+      <w:proofErr w:type="gramEnd"/>
+      <w:r>
+        <w:rPr>
+          <w:sz w:val="20"/>
+          <w:szCs w:val="20"/>
+        </w:rPr>
+        <w:t>) is used to initialize</w:t>
       </w:r>
       <w:r>
         <w:rPr>
@@ -2176,20 +2444,214 @@
         </w:rPr>
         <w:t xml:space="preserve"> </w:t>
       </w:r>
-      <w:r>
-        <w:rPr>
-          <w:sz w:val="20"/>
-          <w:szCs w:val="20"/>
-        </w:rPr>
-        <w:t xml:space="preserve">A size 5 integer array </w:t>
-      </w:r>
-      <w:proofErr w:type="spellStart"/>
+      <w:proofErr w:type="spellStart"/>
+      <w:r>
+        <w:rPr>
+          <w:sz w:val="20"/>
+          <w:szCs w:val="20"/>
+        </w:rPr>
+        <w:t>pthread_cond_t</w:t>
+      </w:r>
+      <w:proofErr w:type="spellEnd"/>
+      <w:r>
+        <w:rPr>
+          <w:sz w:val="20"/>
+          <w:szCs w:val="20"/>
+        </w:rPr>
+        <w:t xml:space="preserve"> object</w:t>
+      </w:r>
+      <w:r>
+        <w:rPr>
+          <w:sz w:val="20"/>
+          <w:szCs w:val="20"/>
+        </w:rPr>
+        <w:t xml:space="preserve">. For loop is used to initialize </w:t>
+      </w:r>
+      <w:proofErr w:type="spellStart"/>
+      <w:r>
+        <w:rPr>
+          <w:sz w:val="20"/>
+          <w:szCs w:val="20"/>
+        </w:rPr>
+        <w:t>enum</w:t>
+      </w:r>
+      <w:proofErr w:type="spellEnd"/>
+      <w:r>
+        <w:rPr>
+          <w:sz w:val="20"/>
+          <w:szCs w:val="20"/>
+        </w:rPr>
+        <w:t xml:space="preserve"> array state</w:t>
+      </w:r>
+      <w:r>
+        <w:rPr>
+          <w:sz w:val="20"/>
+          <w:szCs w:val="20"/>
+        </w:rPr>
+        <w:t xml:space="preserve"> to THINKING</w:t>
+      </w:r>
+      <w:r>
+        <w:rPr>
+          <w:sz w:val="20"/>
+          <w:szCs w:val="20"/>
+        </w:rPr>
+        <w:t xml:space="preserve">, integer array </w:t>
+      </w:r>
+      <w:proofErr w:type="spellStart"/>
+      <w:r>
+        <w:rPr>
+          <w:sz w:val="20"/>
+          <w:szCs w:val="20"/>
+        </w:rPr>
+        <w:t>NumOfEaten</w:t>
+      </w:r>
+      <w:proofErr w:type="spellEnd"/>
+      <w:r>
+        <w:rPr>
+          <w:sz w:val="20"/>
+          <w:szCs w:val="20"/>
+        </w:rPr>
+        <w:t xml:space="preserve"> </w:t>
+      </w:r>
+      <w:r>
+        <w:rPr>
+          <w:sz w:val="20"/>
+          <w:szCs w:val="20"/>
+        </w:rPr>
+        <w:t xml:space="preserve">to 0 </w:t>
+      </w:r>
+      <w:r>
+        <w:rPr>
+          <w:sz w:val="20"/>
+          <w:szCs w:val="20"/>
+        </w:rPr>
+        <w:t xml:space="preserve">and </w:t>
+      </w:r>
+      <w:proofErr w:type="spellStart"/>
+      <w:r>
+        <w:rPr>
+          <w:sz w:val="20"/>
+          <w:szCs w:val="20"/>
+        </w:rPr>
+        <w:t>pthread_mutex_</w:t>
+      </w:r>
       <w:proofErr w:type="gramStart"/>
       <w:r>
         <w:rPr>
           <w:sz w:val="20"/>
           <w:szCs w:val="20"/>
         </w:rPr>
+        <w:t>init</w:t>
+      </w:r>
+      <w:proofErr w:type="spellEnd"/>
+      <w:r>
+        <w:rPr>
+          <w:sz w:val="20"/>
+          <w:szCs w:val="20"/>
+        </w:rPr>
+        <w:t>(</w:t>
+      </w:r>
+      <w:proofErr w:type="gramEnd"/>
+      <w:r>
+        <w:rPr>
+          <w:sz w:val="20"/>
+          <w:szCs w:val="20"/>
+        </w:rPr>
+        <w:t>)</w:t>
+      </w:r>
+      <w:r>
+        <w:rPr>
+          <w:sz w:val="20"/>
+          <w:szCs w:val="20"/>
+        </w:rPr>
+        <w:t xml:space="preserve"> for </w:t>
+      </w:r>
+      <w:proofErr w:type="spellStart"/>
+      <w:r>
+        <w:rPr>
+          <w:sz w:val="20"/>
+          <w:szCs w:val="20"/>
+        </w:rPr>
+        <w:t>pthread_mutex_t</w:t>
+      </w:r>
+      <w:proofErr w:type="spellEnd"/>
+      <w:r>
+        <w:rPr>
+          <w:sz w:val="20"/>
+          <w:szCs w:val="20"/>
+        </w:rPr>
+        <w:t xml:space="preserve"> object</w:t>
+      </w:r>
+      <w:r>
+        <w:rPr>
+          <w:sz w:val="20"/>
+          <w:szCs w:val="20"/>
+        </w:rPr>
+        <w:t xml:space="preserve">. </w:t>
+      </w:r>
+      <w:proofErr w:type="spellStart"/>
+      <w:proofErr w:type="gramStart"/>
+      <w:r>
+        <w:rPr>
+          <w:sz w:val="20"/>
+          <w:szCs w:val="20"/>
+        </w:rPr>
+        <w:t>gettimeofday</w:t>
+      </w:r>
+      <w:proofErr w:type="spellEnd"/>
+      <w:r>
+        <w:rPr>
+          <w:sz w:val="20"/>
+          <w:szCs w:val="20"/>
+        </w:rPr>
+        <w:t>(</w:t>
+      </w:r>
+      <w:proofErr w:type="gramEnd"/>
+      <w:r>
+        <w:rPr>
+          <w:sz w:val="20"/>
+          <w:szCs w:val="20"/>
+        </w:rPr>
+        <w:t xml:space="preserve">) is used to check the start time. After declared philosophers, using for loop 5 philosopher threads are created by using </w:t>
+      </w:r>
+      <w:proofErr w:type="spellStart"/>
+      <w:r>
+        <w:rPr>
+          <w:sz w:val="20"/>
+          <w:szCs w:val="20"/>
+        </w:rPr>
+        <w:t>pthread_</w:t>
+      </w:r>
+      <w:proofErr w:type="gramStart"/>
+      <w:r>
+        <w:rPr>
+          <w:sz w:val="20"/>
+          <w:szCs w:val="20"/>
+        </w:rPr>
+        <w:t>create</w:t>
+      </w:r>
+      <w:proofErr w:type="spellEnd"/>
+      <w:r>
+        <w:rPr>
+          <w:sz w:val="20"/>
+          <w:szCs w:val="20"/>
+        </w:rPr>
+        <w:t>(</w:t>
+      </w:r>
+      <w:proofErr w:type="gramEnd"/>
+      <w:r>
+        <w:rPr>
+          <w:sz w:val="20"/>
+          <w:szCs w:val="20"/>
+        </w:rPr>
+        <w:t xml:space="preserve">). Own numbering from array </w:t>
+      </w:r>
+      <w:proofErr w:type="spellStart"/>
+      <w:r>
+        <w:rPr>
+          <w:sz w:val="20"/>
+          <w:szCs w:val="20"/>
+        </w:rPr>
         <w:t>threadNum</w:t>
       </w:r>
       <w:proofErr w:type="spellEnd"/>
@@ -2198,312 +2660,14 @@
           <w:sz w:val="20"/>
           <w:szCs w:val="20"/>
         </w:rPr>
-        <w:t>[</w:t>
-      </w:r>
-      <w:proofErr w:type="gramEnd"/>
-      <w:r>
-        <w:rPr>
-          <w:sz w:val="20"/>
-          <w:szCs w:val="20"/>
-        </w:rPr>
-        <w:t xml:space="preserve">NUM_PHILOSOPHER] is declared and initialised for </w:t>
-      </w:r>
-      <w:r>
-        <w:rPr>
-          <w:sz w:val="20"/>
-          <w:szCs w:val="20"/>
-        </w:rPr>
-        <w:t>philosopher’s</w:t>
-      </w:r>
-      <w:r>
-        <w:rPr>
-          <w:sz w:val="20"/>
-          <w:szCs w:val="20"/>
-        </w:rPr>
-        <w:t xml:space="preserve"> numbering. An integer variable result is used to check the result of thread creation</w:t>
-      </w:r>
-      <w:r>
-        <w:rPr>
-          <w:sz w:val="20"/>
-          <w:szCs w:val="20"/>
-        </w:rPr>
-        <w:t>.</w:t>
-      </w:r>
-      <w:r>
-        <w:rPr>
-          <w:sz w:val="20"/>
-          <w:szCs w:val="20"/>
-        </w:rPr>
-        <w:t xml:space="preserve"> </w:t>
-      </w:r>
-      <w:proofErr w:type="spellStart"/>
-      <w:r>
-        <w:rPr>
-          <w:sz w:val="20"/>
-          <w:szCs w:val="20"/>
-        </w:rPr>
-        <w:t>pthread_cond_</w:t>
-      </w:r>
-      <w:proofErr w:type="gramStart"/>
-      <w:r>
-        <w:rPr>
-          <w:sz w:val="20"/>
-          <w:szCs w:val="20"/>
-        </w:rPr>
-        <w:t>init</w:t>
-      </w:r>
-      <w:proofErr w:type="spellEnd"/>
-      <w:r>
-        <w:rPr>
-          <w:sz w:val="20"/>
-          <w:szCs w:val="20"/>
-        </w:rPr>
-        <w:t>(</w:t>
-      </w:r>
-      <w:proofErr w:type="gramEnd"/>
-      <w:r>
-        <w:rPr>
-          <w:sz w:val="20"/>
-          <w:szCs w:val="20"/>
-        </w:rPr>
-        <w:t>)</w:t>
-      </w:r>
-      <w:r>
-        <w:rPr>
-          <w:sz w:val="20"/>
-          <w:szCs w:val="20"/>
-        </w:rPr>
-        <w:t xml:space="preserve"> is used to initialize. For loop is used to initialize </w:t>
-      </w:r>
-      <w:proofErr w:type="spellStart"/>
-      <w:r>
-        <w:rPr>
-          <w:sz w:val="20"/>
-          <w:szCs w:val="20"/>
-        </w:rPr>
-        <w:t>enum</w:t>
-      </w:r>
-      <w:proofErr w:type="spellEnd"/>
-      <w:r>
-        <w:rPr>
-          <w:sz w:val="20"/>
-          <w:szCs w:val="20"/>
-        </w:rPr>
-        <w:t xml:space="preserve"> array state, integer array </w:t>
-      </w:r>
-      <w:proofErr w:type="spellStart"/>
-      <w:r>
-        <w:rPr>
-          <w:sz w:val="20"/>
-          <w:szCs w:val="20"/>
-        </w:rPr>
-        <w:t>NumOfEaten</w:t>
-      </w:r>
-      <w:proofErr w:type="spellEnd"/>
-      <w:r>
-        <w:rPr>
-          <w:sz w:val="20"/>
-          <w:szCs w:val="20"/>
-        </w:rPr>
-        <w:t xml:space="preserve"> and</w:t>
-      </w:r>
-      <w:r>
-        <w:rPr>
-          <w:sz w:val="20"/>
-          <w:szCs w:val="20"/>
-        </w:rPr>
-        <w:t xml:space="preserve"> </w:t>
-      </w:r>
-      <w:proofErr w:type="spellStart"/>
-      <w:r>
-        <w:rPr>
-          <w:sz w:val="20"/>
-          <w:szCs w:val="20"/>
-        </w:rPr>
-        <w:t>pthread_mutex_</w:t>
-      </w:r>
-      <w:proofErr w:type="gramStart"/>
-      <w:r>
-        <w:rPr>
-          <w:sz w:val="20"/>
-          <w:szCs w:val="20"/>
-        </w:rPr>
-        <w:t>init</w:t>
-      </w:r>
-      <w:proofErr w:type="spellEnd"/>
-      <w:r>
-        <w:rPr>
-          <w:sz w:val="20"/>
-          <w:szCs w:val="20"/>
-        </w:rPr>
-        <w:t>(</w:t>
-      </w:r>
-      <w:proofErr w:type="gramEnd"/>
-      <w:r>
-        <w:rPr>
-          <w:sz w:val="20"/>
-          <w:szCs w:val="20"/>
-        </w:rPr>
-        <w:t xml:space="preserve">). </w:t>
-      </w:r>
-      <w:proofErr w:type="spellStart"/>
-      <w:proofErr w:type="gramStart"/>
-      <w:r>
-        <w:rPr>
-          <w:sz w:val="20"/>
-          <w:szCs w:val="20"/>
-        </w:rPr>
-        <w:t>gettimeofday</w:t>
-      </w:r>
-      <w:proofErr w:type="spellEnd"/>
-      <w:r>
-        <w:rPr>
-          <w:sz w:val="20"/>
-          <w:szCs w:val="20"/>
-        </w:rPr>
-        <w:t>(</w:t>
-      </w:r>
-      <w:proofErr w:type="gramEnd"/>
-      <w:r>
-        <w:rPr>
-          <w:sz w:val="20"/>
-          <w:szCs w:val="20"/>
-        </w:rPr>
-        <w:t>) is used to check the start time.</w:t>
-      </w:r>
-      <w:r>
-        <w:rPr>
-          <w:sz w:val="20"/>
-          <w:szCs w:val="20"/>
-        </w:rPr>
-        <w:t xml:space="preserve"> </w:t>
-      </w:r>
-      <w:r>
-        <w:rPr>
-          <w:sz w:val="20"/>
-          <w:szCs w:val="20"/>
-        </w:rPr>
-        <w:t xml:space="preserve">And 5 </w:t>
-      </w:r>
-      <w:r>
-        <w:rPr>
-          <w:sz w:val="20"/>
-          <w:szCs w:val="20"/>
-        </w:rPr>
-        <w:t>philosophers</w:t>
-      </w:r>
-      <w:r>
-        <w:rPr>
-          <w:sz w:val="20"/>
-          <w:szCs w:val="20"/>
-        </w:rPr>
-        <w:t xml:space="preserve"> are declared by array </w:t>
-      </w:r>
-      <w:proofErr w:type="gramStart"/>
-      <w:r>
-        <w:rPr>
-          <w:sz w:val="20"/>
-          <w:szCs w:val="20"/>
-        </w:rPr>
-        <w:t>philosophers</w:t>
-      </w:r>
-      <w:r>
-        <w:rPr>
-          <w:sz w:val="20"/>
-          <w:szCs w:val="20"/>
-        </w:rPr>
-        <w:t>[</w:t>
-      </w:r>
-      <w:proofErr w:type="gramEnd"/>
-      <w:r>
-        <w:rPr>
-          <w:sz w:val="20"/>
-          <w:szCs w:val="20"/>
-        </w:rPr>
-        <w:t>NUM_PHILOSOPHER]</w:t>
-      </w:r>
-      <w:r>
-        <w:rPr>
-          <w:sz w:val="20"/>
-          <w:szCs w:val="20"/>
-        </w:rPr>
-        <w:t xml:space="preserve">. </w:t>
-      </w:r>
-      <w:r>
-        <w:rPr>
-          <w:sz w:val="20"/>
-          <w:szCs w:val="20"/>
-        </w:rPr>
-        <w:t xml:space="preserve">After declared philosophers, using for loop 5 </w:t>
-      </w:r>
-      <w:r>
-        <w:rPr>
-          <w:sz w:val="20"/>
-          <w:szCs w:val="20"/>
-        </w:rPr>
-        <w:t>philosopher</w:t>
-      </w:r>
-      <w:r>
-        <w:rPr>
-          <w:sz w:val="20"/>
-          <w:szCs w:val="20"/>
-        </w:rPr>
-        <w:t xml:space="preserve"> threads are created by using </w:t>
-      </w:r>
-      <w:proofErr w:type="spellStart"/>
-      <w:r>
-        <w:rPr>
-          <w:sz w:val="20"/>
-          <w:szCs w:val="20"/>
-        </w:rPr>
-        <w:t>pthread_</w:t>
-      </w:r>
-      <w:proofErr w:type="gramStart"/>
-      <w:r>
-        <w:rPr>
-          <w:sz w:val="20"/>
-          <w:szCs w:val="20"/>
-        </w:rPr>
-        <w:t>create</w:t>
-      </w:r>
-      <w:proofErr w:type="spellEnd"/>
-      <w:r>
-        <w:rPr>
-          <w:sz w:val="20"/>
-          <w:szCs w:val="20"/>
-        </w:rPr>
-        <w:t>(</w:t>
-      </w:r>
-      <w:proofErr w:type="gramEnd"/>
-      <w:r>
-        <w:rPr>
-          <w:sz w:val="20"/>
-          <w:szCs w:val="20"/>
-        </w:rPr>
-        <w:t xml:space="preserve">). Own numbering from array </w:t>
-      </w:r>
-      <w:proofErr w:type="spellStart"/>
-      <w:r>
-        <w:rPr>
-          <w:sz w:val="20"/>
-          <w:szCs w:val="20"/>
-        </w:rPr>
-        <w:t>threadNum</w:t>
-      </w:r>
-      <w:proofErr w:type="spellEnd"/>
-      <w:r>
-        <w:rPr>
-          <w:sz w:val="20"/>
-          <w:szCs w:val="20"/>
-        </w:rPr>
-        <w:t xml:space="preserve"> </w:t>
-      </w:r>
-      <w:r>
-        <w:rPr>
-          <w:sz w:val="20"/>
-          <w:szCs w:val="20"/>
-        </w:rPr>
-        <w:t xml:space="preserve">is passed to each when they are created. </w:t>
+        <w:t xml:space="preserve"> is passed to each when they are created. </w:t>
+      </w:r>
+      <w:r>
+        <w:rPr>
+          <w:sz w:val="20"/>
+          <w:szCs w:val="20"/>
+        </w:rPr>
+        <w:t>If an error occurs when threads are created, then the error will be printed.</w:t>
       </w:r>
     </w:p>
     <w:p>
@@ -2546,7 +2710,21 @@
           <w:sz w:val="20"/>
           <w:szCs w:val="20"/>
         </w:rPr>
-        <w:t xml:space="preserve"> need to do. Firstly, in </w:t>
+        <w:t xml:space="preserve"> need to do. Firstly,</w:t>
+      </w:r>
+      <w:r>
+        <w:rPr>
+          <w:sz w:val="20"/>
+          <w:szCs w:val="20"/>
+        </w:rPr>
+        <w:t xml:space="preserve"> integer variable item is declared and</w:t>
+      </w:r>
+      <w:r>
+        <w:rPr>
+          <w:sz w:val="20"/>
+          <w:szCs w:val="20"/>
+        </w:rPr>
+        <w:t xml:space="preserve"> in </w:t>
       </w:r>
       <w:r>
         <w:rPr>
@@ -2581,7 +2759,15 @@
           <w:sz w:val="20"/>
           <w:szCs w:val="20"/>
         </w:rPr>
-        <w:t>trying to think and pick up left and right forks</w:t>
+        <w:t xml:space="preserve">trying to think and </w:t>
+      </w:r>
+      <w:r>
+        <w:rPr>
+          <w:sz w:val="20"/>
+          <w:szCs w:val="20"/>
+        </w:rPr>
+        <w:lastRenderedPageBreak/>
+        <w:t>pick up left and right forks</w:t>
       </w:r>
       <w:r>
         <w:rPr>
@@ -2639,7 +2825,21 @@
           <w:sz w:val="20"/>
           <w:szCs w:val="20"/>
         </w:rPr>
-        <w:t xml:space="preserve"> which is same as philosopher’s index plus one, but we only need index between 0 and 4 so modulo operator is used</w:t>
+        <w:t xml:space="preserve"> which is same as philosopher’s index plus one, but we only need index between 0 and 4</w:t>
+      </w:r>
+      <w:r>
+        <w:rPr>
+          <w:sz w:val="20"/>
+          <w:szCs w:val="20"/>
+        </w:rPr>
+        <w:t>,</w:t>
+      </w:r>
+      <w:r>
+        <w:rPr>
+          <w:sz w:val="20"/>
+          <w:szCs w:val="20"/>
+        </w:rPr>
+        <w:t xml:space="preserve"> so modulo operator is used</w:t>
       </w:r>
       <w:r>
         <w:rPr>
@@ -2667,15 +2867,14 @@
           <w:sz w:val="20"/>
           <w:szCs w:val="20"/>
         </w:rPr>
-        <w:t xml:space="preserve">As soon as it goes </w:t>
-      </w:r>
-      <w:r>
-        <w:rPr>
-          <w:sz w:val="20"/>
-          <w:szCs w:val="20"/>
-        </w:rPr>
-        <w:lastRenderedPageBreak/>
-        <w:t xml:space="preserve">into while loop, it checks the running time </w:t>
+        <w:t xml:space="preserve">Firstly, in while loop </w:t>
+      </w:r>
+      <w:r>
+        <w:rPr>
+          <w:sz w:val="20"/>
+          <w:szCs w:val="20"/>
+        </w:rPr>
+        <w:t xml:space="preserve">it checks the running time </w:t>
       </w:r>
       <w:r>
         <w:rPr>
@@ -2703,6 +2902,20 @@
           <w:sz w:val="20"/>
           <w:szCs w:val="20"/>
         </w:rPr>
+        <w:t>the philosopher</w:t>
+      </w:r>
+      <w:r>
+        <w:rPr>
+          <w:sz w:val="20"/>
+          <w:szCs w:val="20"/>
+        </w:rPr>
+        <w:t xml:space="preserve"> finishes working. Now, </w:t>
+      </w:r>
+      <w:r>
+        <w:rPr>
+          <w:sz w:val="20"/>
+          <w:szCs w:val="20"/>
+        </w:rPr>
         <w:t>he</w:t>
       </w:r>
       <w:r>
@@ -2710,7 +2923,271 @@
           <w:sz w:val="20"/>
           <w:szCs w:val="20"/>
         </w:rPr>
-        <w:t xml:space="preserve"> finishes working. Now, </w:t>
+        <w:t xml:space="preserve"> sleeps for random time between 100000 and 500000 microseconds. After sleeping, </w:t>
+      </w:r>
+      <w:r>
+        <w:rPr>
+          <w:sz w:val="20"/>
+          <w:szCs w:val="20"/>
+        </w:rPr>
+        <w:t>hi</w:t>
+      </w:r>
+      <w:r>
+        <w:rPr>
+          <w:sz w:val="20"/>
+          <w:szCs w:val="20"/>
+        </w:rPr>
+        <w:t xml:space="preserve">s state is changed to HUNGRY, </w:t>
+      </w:r>
+      <w:r>
+        <w:rPr>
+          <w:sz w:val="20"/>
+          <w:szCs w:val="20"/>
+        </w:rPr>
+        <w:t>so he</w:t>
+      </w:r>
+      <w:r>
+        <w:rPr>
+          <w:sz w:val="20"/>
+          <w:szCs w:val="20"/>
+        </w:rPr>
+        <w:t xml:space="preserve"> </w:t>
+      </w:r>
+      <w:r>
+        <w:rPr>
+          <w:sz w:val="20"/>
+          <w:szCs w:val="20"/>
+        </w:rPr>
+        <w:t xml:space="preserve">tries to pick up left fork first. </w:t>
+      </w:r>
+      <w:r>
+        <w:rPr>
+          <w:sz w:val="20"/>
+          <w:szCs w:val="20"/>
+        </w:rPr>
+        <w:t xml:space="preserve">Here, </w:t>
+      </w:r>
+      <w:proofErr w:type="spellStart"/>
+      <w:r>
+        <w:rPr>
+          <w:sz w:val="20"/>
+          <w:szCs w:val="20"/>
+        </w:rPr>
+        <w:t>pthread_mutex_</w:t>
+      </w:r>
+      <w:proofErr w:type="gramStart"/>
+      <w:r>
+        <w:rPr>
+          <w:sz w:val="20"/>
+          <w:szCs w:val="20"/>
+        </w:rPr>
+        <w:t>trylock</w:t>
+      </w:r>
+      <w:proofErr w:type="spellEnd"/>
+      <w:r>
+        <w:rPr>
+          <w:sz w:val="20"/>
+          <w:szCs w:val="20"/>
+        </w:rPr>
+        <w:t>(</w:t>
+      </w:r>
+      <w:proofErr w:type="gramEnd"/>
+      <w:r>
+        <w:rPr>
+          <w:sz w:val="20"/>
+          <w:szCs w:val="20"/>
+        </w:rPr>
+        <w:t>)</w:t>
+      </w:r>
+      <w:r>
+        <w:rPr>
+          <w:sz w:val="20"/>
+          <w:szCs w:val="20"/>
+        </w:rPr>
+        <w:t xml:space="preserve"> is used to check if the left fork is locked or not. </w:t>
+      </w:r>
+      <w:r>
+        <w:rPr>
+          <w:sz w:val="20"/>
+          <w:szCs w:val="20"/>
+        </w:rPr>
+        <w:t>If he could pick up left fork,</w:t>
+      </w:r>
+      <w:r>
+        <w:rPr>
+          <w:sz w:val="20"/>
+          <w:szCs w:val="20"/>
+        </w:rPr>
+        <w:t xml:space="preserve"> then </w:t>
+      </w:r>
+      <w:proofErr w:type="spellStart"/>
+      <w:r>
+        <w:rPr>
+          <w:sz w:val="20"/>
+          <w:szCs w:val="20"/>
+        </w:rPr>
+        <w:t>pthread_mutex_</w:t>
+      </w:r>
+      <w:proofErr w:type="gramStart"/>
+      <w:r>
+        <w:rPr>
+          <w:sz w:val="20"/>
+          <w:szCs w:val="20"/>
+        </w:rPr>
+        <w:t>trylock</w:t>
+      </w:r>
+      <w:proofErr w:type="spellEnd"/>
+      <w:r>
+        <w:rPr>
+          <w:sz w:val="20"/>
+          <w:szCs w:val="20"/>
+        </w:rPr>
+        <w:t>(</w:t>
+      </w:r>
+      <w:proofErr w:type="gramEnd"/>
+      <w:r>
+        <w:rPr>
+          <w:sz w:val="20"/>
+          <w:szCs w:val="20"/>
+        </w:rPr>
+        <w:t>)</w:t>
+      </w:r>
+      <w:r>
+        <w:rPr>
+          <w:sz w:val="20"/>
+          <w:szCs w:val="20"/>
+        </w:rPr>
+        <w:t xml:space="preserve"> will return 0 and</w:t>
+      </w:r>
+      <w:r>
+        <w:rPr>
+          <w:sz w:val="20"/>
+          <w:szCs w:val="20"/>
+        </w:rPr>
+        <w:t xml:space="preserve"> he tries to pick up right fork.</w:t>
+      </w:r>
+      <w:r>
+        <w:rPr>
+          <w:sz w:val="20"/>
+          <w:szCs w:val="20"/>
+        </w:rPr>
+        <w:t xml:space="preserve"> Here, </w:t>
+      </w:r>
+      <w:proofErr w:type="spellStart"/>
+      <w:r>
+        <w:rPr>
+          <w:sz w:val="20"/>
+          <w:szCs w:val="20"/>
+        </w:rPr>
+        <w:t>phtread_mutex_</w:t>
+      </w:r>
+      <w:proofErr w:type="gramStart"/>
+      <w:r>
+        <w:rPr>
+          <w:sz w:val="20"/>
+          <w:szCs w:val="20"/>
+        </w:rPr>
+        <w:t>trylock</w:t>
+      </w:r>
+      <w:proofErr w:type="spellEnd"/>
+      <w:r>
+        <w:rPr>
+          <w:sz w:val="20"/>
+          <w:szCs w:val="20"/>
+        </w:rPr>
+        <w:t>(</w:t>
+      </w:r>
+      <w:proofErr w:type="gramEnd"/>
+      <w:r>
+        <w:rPr>
+          <w:sz w:val="20"/>
+          <w:szCs w:val="20"/>
+        </w:rPr>
+        <w:t>)</w:t>
+      </w:r>
+      <w:r>
+        <w:rPr>
+          <w:sz w:val="20"/>
+          <w:szCs w:val="20"/>
+        </w:rPr>
+        <w:t xml:space="preserve"> is used again for the right fork.</w:t>
+      </w:r>
+      <w:r>
+        <w:rPr>
+          <w:sz w:val="20"/>
+          <w:szCs w:val="20"/>
+        </w:rPr>
+        <w:t xml:space="preserve"> If he could pick up both forks, then </w:t>
+      </w:r>
+      <w:r>
+        <w:rPr>
+          <w:sz w:val="20"/>
+          <w:szCs w:val="20"/>
+        </w:rPr>
+        <w:t xml:space="preserve">he is </w:t>
+      </w:r>
+      <w:r>
+        <w:rPr>
+          <w:sz w:val="20"/>
+          <w:szCs w:val="20"/>
+        </w:rPr>
+        <w:t>ready to</w:t>
+      </w:r>
+      <w:r>
+        <w:rPr>
+          <w:sz w:val="20"/>
+          <w:szCs w:val="20"/>
+        </w:rPr>
+        <w:t xml:space="preserve"> eat otherwise return</w:t>
+      </w:r>
+      <w:r>
+        <w:rPr>
+          <w:sz w:val="20"/>
+          <w:szCs w:val="20"/>
+        </w:rPr>
+        <w:t>s</w:t>
+      </w:r>
+      <w:r>
+        <w:rPr>
+          <w:sz w:val="20"/>
+          <w:szCs w:val="20"/>
+        </w:rPr>
+        <w:t xml:space="preserve"> the left fork for other philosophers. </w:t>
+      </w:r>
+      <w:r>
+        <w:rPr>
+          <w:sz w:val="20"/>
+          <w:szCs w:val="20"/>
+        </w:rPr>
+        <w:t xml:space="preserve">Once he picked </w:t>
+      </w:r>
+      <w:r>
+        <w:rPr>
+          <w:sz w:val="20"/>
+          <w:szCs w:val="20"/>
+        </w:rPr>
+        <w:t xml:space="preserve">up </w:t>
+      </w:r>
+      <w:r>
+        <w:rPr>
+          <w:sz w:val="20"/>
+          <w:szCs w:val="20"/>
+        </w:rPr>
+        <w:t xml:space="preserve">both forks, </w:t>
+      </w:r>
+      <w:r>
+        <w:rPr>
+          <w:sz w:val="20"/>
+          <w:szCs w:val="20"/>
+        </w:rPr>
+        <w:t>then which philosopher picked which fork will be printed and after that</w:t>
+      </w:r>
+      <w:r>
+        <w:rPr>
+          <w:sz w:val="20"/>
+          <w:szCs w:val="20"/>
+        </w:rPr>
+        <w:t xml:space="preserve"> </w:t>
       </w:r>
       <w:r>
         <w:rPr>
@@ -2724,153 +3201,7 @@
           <w:sz w:val="20"/>
           <w:szCs w:val="20"/>
         </w:rPr>
-        <w:t xml:space="preserve"> sleeps for random time between 100000 and 500000 microseconds. After sleeping, </w:t>
-      </w:r>
-      <w:r>
-        <w:rPr>
-          <w:sz w:val="20"/>
-          <w:szCs w:val="20"/>
-        </w:rPr>
-        <w:t>hi</w:t>
-      </w:r>
-      <w:r>
-        <w:rPr>
-          <w:sz w:val="20"/>
-          <w:szCs w:val="20"/>
-        </w:rPr>
-        <w:t xml:space="preserve">s state is changed to HUNGRY, </w:t>
-      </w:r>
-      <w:r>
-        <w:rPr>
-          <w:sz w:val="20"/>
-          <w:szCs w:val="20"/>
-        </w:rPr>
-        <w:t>so he</w:t>
-      </w:r>
-      <w:r>
-        <w:rPr>
-          <w:sz w:val="20"/>
-          <w:szCs w:val="20"/>
-        </w:rPr>
-        <w:t xml:space="preserve"> </w:t>
-      </w:r>
-      <w:r>
-        <w:rPr>
-          <w:sz w:val="20"/>
-          <w:szCs w:val="20"/>
-        </w:rPr>
-        <w:t xml:space="preserve">tries to pick up left fork first. </w:t>
-      </w:r>
-      <w:r>
-        <w:rPr>
-          <w:sz w:val="20"/>
-          <w:szCs w:val="20"/>
-        </w:rPr>
-        <w:t xml:space="preserve">Here, </w:t>
-      </w:r>
-      <w:proofErr w:type="spellStart"/>
-      <w:r>
-        <w:rPr>
-          <w:sz w:val="20"/>
-          <w:szCs w:val="20"/>
-        </w:rPr>
-        <w:t>pthread_mutex_trylock</w:t>
-      </w:r>
-      <w:proofErr w:type="spellEnd"/>
-      <w:r>
-        <w:rPr>
-          <w:sz w:val="20"/>
-          <w:szCs w:val="20"/>
-        </w:rPr>
-        <w:t xml:space="preserve"> is used to check if the left fork is locked or not. </w:t>
-      </w:r>
-      <w:r>
-        <w:rPr>
-          <w:sz w:val="20"/>
-          <w:szCs w:val="20"/>
-        </w:rPr>
-        <w:t>If he could pick up left fork,</w:t>
-      </w:r>
-      <w:r>
-        <w:rPr>
-          <w:sz w:val="20"/>
-          <w:szCs w:val="20"/>
-        </w:rPr>
-        <w:t xml:space="preserve"> then </w:t>
-      </w:r>
-      <w:proofErr w:type="spellStart"/>
-      <w:r>
-        <w:rPr>
-          <w:sz w:val="20"/>
-          <w:szCs w:val="20"/>
-        </w:rPr>
-        <w:t>pthread_mutex_trylock</w:t>
-      </w:r>
-      <w:proofErr w:type="spellEnd"/>
-      <w:r>
-        <w:rPr>
-          <w:sz w:val="20"/>
-          <w:szCs w:val="20"/>
-        </w:rPr>
-        <w:t xml:space="preserve"> will return 0 and</w:t>
-      </w:r>
-      <w:r>
-        <w:rPr>
-          <w:sz w:val="20"/>
-          <w:szCs w:val="20"/>
-        </w:rPr>
-        <w:t xml:space="preserve"> he tries to pick up right fork.</w:t>
-      </w:r>
-      <w:r>
-        <w:rPr>
-          <w:sz w:val="20"/>
-          <w:szCs w:val="20"/>
-        </w:rPr>
-        <w:t xml:space="preserve"> Here, </w:t>
-      </w:r>
-      <w:proofErr w:type="spellStart"/>
-      <w:r>
-        <w:rPr>
-          <w:sz w:val="20"/>
-          <w:szCs w:val="20"/>
-        </w:rPr>
-        <w:t>phtread_mutex_trylock</w:t>
-      </w:r>
-      <w:proofErr w:type="spellEnd"/>
-      <w:r>
-        <w:rPr>
-          <w:sz w:val="20"/>
-          <w:szCs w:val="20"/>
-        </w:rPr>
-        <w:t xml:space="preserve"> is used again for the right fork.</w:t>
-      </w:r>
-      <w:r>
-        <w:rPr>
-          <w:sz w:val="20"/>
-          <w:szCs w:val="20"/>
-        </w:rPr>
-        <w:t xml:space="preserve"> If he could pick up both forks, then </w:t>
-      </w:r>
-      <w:r>
-        <w:rPr>
-          <w:sz w:val="20"/>
-          <w:szCs w:val="20"/>
-        </w:rPr>
-        <w:t>ready to</w:t>
-      </w:r>
-      <w:r>
-        <w:rPr>
-          <w:sz w:val="20"/>
-          <w:szCs w:val="20"/>
-        </w:rPr>
-        <w:t xml:space="preserve"> eat otherwise return the left fork for other philosophers. </w:t>
-      </w:r>
-      <w:r>
-        <w:rPr>
-          <w:sz w:val="20"/>
-          <w:szCs w:val="20"/>
-        </w:rPr>
-        <w:t xml:space="preserve">Once he picked both forks, then it needs to check neighbours state whether they are eating or not. If both neighbours don’t have EATING state and </w:t>
+        <w:t xml:space="preserve"> needs to check neighbours state whether they are eating or not. If both neighbours don’t have EATING state and </w:t>
       </w:r>
       <w:r>
         <w:rPr>
@@ -2937,7 +3268,49 @@
           <w:sz w:val="20"/>
           <w:szCs w:val="20"/>
         </w:rPr>
-        <w:t xml:space="preserve">) with two forks. Therefore, other philosophers cannot pick up these two forks. Once he gets a signal from others, he eats meal for random time between 100000 and 500000 microseconds. And increase </w:t>
+        <w:t xml:space="preserve">) with two forks. Therefore, other philosophers cannot pick up these two forks. Once he gets a signal from others, he eats </w:t>
+      </w:r>
+      <w:r>
+        <w:rPr>
+          <w:sz w:val="20"/>
+          <w:szCs w:val="20"/>
+        </w:rPr>
+        <w:t xml:space="preserve">a </w:t>
+      </w:r>
+      <w:r>
+        <w:rPr>
+          <w:sz w:val="20"/>
+          <w:szCs w:val="20"/>
+        </w:rPr>
+        <w:t>meal for random time between 100000 and 500000 microseconds</w:t>
+      </w:r>
+      <w:r>
+        <w:rPr>
+          <w:sz w:val="20"/>
+          <w:szCs w:val="20"/>
+        </w:rPr>
+        <w:t xml:space="preserve"> and which philosopher is eating a meal for how long will be printed</w:t>
+      </w:r>
+      <w:r>
+        <w:rPr>
+          <w:sz w:val="20"/>
+          <w:szCs w:val="20"/>
+        </w:rPr>
+        <w:t xml:space="preserve">. And </w:t>
+      </w:r>
+      <w:r>
+        <w:rPr>
+          <w:sz w:val="20"/>
+          <w:szCs w:val="20"/>
+        </w:rPr>
+        <w:t xml:space="preserve">then </w:t>
+      </w:r>
+      <w:r>
+        <w:rPr>
+          <w:sz w:val="20"/>
+          <w:szCs w:val="20"/>
+        </w:rPr>
+        <w:t xml:space="preserve">increase </w:t>
       </w:r>
       <w:proofErr w:type="spellStart"/>
       <w:r>
@@ -2953,23 +3326,74 @@
           <w:sz w:val="20"/>
           <w:szCs w:val="20"/>
         </w:rPr>
-        <w:t xml:space="preserve"> by 1, so that how many meals each philosopher had can be checked at the end. Once he finishes eating, then he returns two forks using </w:t>
-      </w:r>
-      <w:proofErr w:type="spellStart"/>
-      <w:r>
-        <w:rPr>
-          <w:sz w:val="20"/>
-          <w:szCs w:val="20"/>
-        </w:rPr>
-        <w:t>pthread_mutex_unlock</w:t>
-      </w:r>
-      <w:proofErr w:type="spellEnd"/>
-      <w:r>
-        <w:rPr>
-          <w:sz w:val="20"/>
-          <w:szCs w:val="20"/>
-        </w:rPr>
-        <w:t xml:space="preserve"> with two forks and send signal with </w:t>
+        <w:t xml:space="preserve"> by 1, so that how many meals each philosopher had can be checked at the end. Once he finishes eating, then </w:t>
+      </w:r>
+      <w:r>
+        <w:rPr>
+          <w:sz w:val="20"/>
+          <w:szCs w:val="20"/>
+        </w:rPr>
+        <w:t xml:space="preserve">which philosopher returned which fork will be printed and after that </w:t>
+      </w:r>
+      <w:r>
+        <w:rPr>
+          <w:sz w:val="20"/>
+          <w:szCs w:val="20"/>
+        </w:rPr>
+        <w:t xml:space="preserve">he returns two forks using </w:t>
+      </w:r>
+      <w:proofErr w:type="spellStart"/>
+      <w:r>
+        <w:rPr>
+          <w:sz w:val="20"/>
+          <w:szCs w:val="20"/>
+        </w:rPr>
+        <w:t>pthread_mutex_</w:t>
+      </w:r>
+      <w:proofErr w:type="gramStart"/>
+      <w:r>
+        <w:rPr>
+          <w:sz w:val="20"/>
+          <w:szCs w:val="20"/>
+        </w:rPr>
+        <w:t>unlock</w:t>
+      </w:r>
+      <w:proofErr w:type="spellEnd"/>
+      <w:r>
+        <w:rPr>
+          <w:sz w:val="20"/>
+          <w:szCs w:val="20"/>
+        </w:rPr>
+        <w:t>(</w:t>
+      </w:r>
+      <w:proofErr w:type="gramEnd"/>
+      <w:r>
+        <w:rPr>
+          <w:sz w:val="20"/>
+          <w:szCs w:val="20"/>
+        </w:rPr>
+        <w:t>)</w:t>
+      </w:r>
+      <w:r>
+        <w:rPr>
+          <w:sz w:val="20"/>
+          <w:szCs w:val="20"/>
+        </w:rPr>
+        <w:t xml:space="preserve"> with two forks and send </w:t>
+      </w:r>
+      <w:r>
+        <w:rPr>
+          <w:sz w:val="20"/>
+          <w:szCs w:val="20"/>
+        </w:rPr>
+        <w:t xml:space="preserve">a </w:t>
+      </w:r>
+      <w:r>
+        <w:rPr>
+          <w:sz w:val="20"/>
+          <w:szCs w:val="20"/>
+        </w:rPr>
+        <w:t xml:space="preserve">signal with </w:t>
       </w:r>
       <w:proofErr w:type="spellStart"/>
       <w:r>
@@ -2985,6 +3409,13 @@
           <w:sz w:val="20"/>
           <w:szCs w:val="20"/>
         </w:rPr>
+        <w:t>()</w:t>
+      </w:r>
+      <w:r>
+        <w:rPr>
+          <w:sz w:val="20"/>
+          <w:szCs w:val="20"/>
+        </w:rPr>
         <w:t xml:space="preserve"> to others who are waiting. Now, his state is changed to THINKING and keep going on the same process. Therefore, </w:t>
       </w:r>
       <w:r>
@@ -2992,98 +3423,35 @@
           <w:sz w:val="20"/>
           <w:szCs w:val="20"/>
         </w:rPr>
-        <w:t>this can avoid deadlock because sending a signal to other philosophers prevents making all philosophers to wait. This also can avoid starvation because if o</w:t>
-      </w:r>
-      <w:r>
-        <w:rPr>
-          <w:sz w:val="20"/>
-          <w:szCs w:val="20"/>
-        </w:rPr>
-        <w:t>ne philosopher had a meal, then it needs to think for random time, so other</w:t>
-      </w:r>
-      <w:r>
-        <w:rPr>
-          <w:sz w:val="20"/>
-          <w:szCs w:val="20"/>
-        </w:rPr>
-        <w:t>s</w:t>
-      </w:r>
-      <w:r>
-        <w:rPr>
-          <w:sz w:val="20"/>
-          <w:szCs w:val="20"/>
-        </w:rPr>
-        <w:t xml:space="preserve"> can </w:t>
-      </w:r>
-      <w:r>
-        <w:rPr>
-          <w:sz w:val="20"/>
-          <w:szCs w:val="20"/>
-        </w:rPr>
-        <w:t>pick up</w:t>
-      </w:r>
-      <w:r>
-        <w:rPr>
-          <w:sz w:val="20"/>
-          <w:szCs w:val="20"/>
-        </w:rPr>
-        <w:t xml:space="preserve"> forks while it is sleeping.</w:t>
-      </w:r>
-      <w:r>
-        <w:rPr>
-          <w:sz w:val="20"/>
-          <w:szCs w:val="20"/>
-        </w:rPr>
-        <w:t xml:space="preserve"> As a result, this ends up giving a fair chance to all philosophers. </w:t>
-      </w:r>
-      <w:r>
-        <w:rPr>
-          <w:sz w:val="20"/>
-          <w:szCs w:val="20"/>
-        </w:rPr>
-        <w:t xml:space="preserve">After </w:t>
-      </w:r>
-      <w:r>
-        <w:rPr>
-          <w:sz w:val="20"/>
-          <w:szCs w:val="20"/>
-        </w:rPr>
-        <w:t>the dining</w:t>
-      </w:r>
-      <w:r>
-        <w:rPr>
-          <w:sz w:val="20"/>
-          <w:szCs w:val="20"/>
-        </w:rPr>
-        <w:t xml:space="preserve"> </w:t>
-      </w:r>
-      <w:r>
-        <w:rPr>
-          <w:sz w:val="20"/>
-          <w:szCs w:val="20"/>
-        </w:rPr>
-        <w:t xml:space="preserve">is </w:t>
-      </w:r>
-      <w:r>
-        <w:rPr>
-          <w:sz w:val="20"/>
-          <w:szCs w:val="20"/>
-        </w:rPr>
-        <w:t>run</w:t>
-      </w:r>
-      <w:r>
-        <w:rPr>
-          <w:sz w:val="20"/>
-          <w:szCs w:val="20"/>
-        </w:rPr>
-        <w:t>ning</w:t>
-      </w:r>
-      <w:r>
-        <w:rPr>
-          <w:sz w:val="20"/>
-          <w:szCs w:val="20"/>
-        </w:rPr>
-        <w:t xml:space="preserve"> for 10 seconds, </w:t>
+        <w:t>this can avoid deadlock because sending a signal to other philosophers prevents making all philosophers to wait. This also can avoid starvation because if one philosopher had a meal, then it needs to think for random time</w:t>
+      </w:r>
+      <w:r>
+        <w:rPr>
+          <w:sz w:val="20"/>
+          <w:szCs w:val="20"/>
+        </w:rPr>
+        <w:t xml:space="preserve"> after eating</w:t>
+      </w:r>
+      <w:r>
+        <w:rPr>
+          <w:sz w:val="20"/>
+          <w:szCs w:val="20"/>
+        </w:rPr>
+        <w:t xml:space="preserve">, so others can pick up forks while </w:t>
+      </w:r>
+      <w:r>
+        <w:rPr>
+          <w:sz w:val="20"/>
+          <w:szCs w:val="20"/>
+        </w:rPr>
+        <w:t>he</w:t>
+      </w:r>
+      <w:r>
+        <w:rPr>
+          <w:sz w:val="20"/>
+          <w:szCs w:val="20"/>
+        </w:rPr>
+        <w:t xml:space="preserve"> is sleeping. As a result, this ends up giving a fair chance to all philosophers. After the dining is running for 10 seconds, </w:t>
       </w:r>
       <w:proofErr w:type="spellStart"/>
       <w:r>
@@ -3115,7 +3483,21 @@
           <w:sz w:val="20"/>
           <w:szCs w:val="20"/>
         </w:rPr>
-        <w:t xml:space="preserve">) is used to wait all threads to be terminated. Once all the threads are terminated, then checks the total running time and print it. Lastly, </w:t>
+        <w:t xml:space="preserve">) is used to wait all threads to be terminated. Once all the threads are terminated, then checks the total running time and print it. </w:t>
+      </w:r>
+      <w:r>
+        <w:rPr>
+          <w:sz w:val="20"/>
+          <w:szCs w:val="20"/>
+        </w:rPr>
+        <w:t xml:space="preserve">And print the result how many meals each philosopher had. </w:t>
+      </w:r>
+      <w:r>
+        <w:rPr>
+          <w:sz w:val="20"/>
+          <w:szCs w:val="20"/>
+        </w:rPr>
+        <w:t xml:space="preserve">Lastly, </w:t>
       </w:r>
       <w:proofErr w:type="spellStart"/>
       <w:r>
@@ -3147,21 +3529,7 @@
           <w:sz w:val="20"/>
           <w:szCs w:val="20"/>
         </w:rPr>
-        <w:t xml:space="preserve">) is used to destroy </w:t>
-      </w:r>
-      <w:r>
-        <w:rPr>
-          <w:sz w:val="20"/>
-          <w:szCs w:val="20"/>
-        </w:rPr>
-        <w:t>all 5 forks threads</w:t>
-      </w:r>
-      <w:r>
-        <w:rPr>
-          <w:sz w:val="20"/>
-          <w:szCs w:val="20"/>
-        </w:rPr>
-        <w:t xml:space="preserve"> and </w:t>
+        <w:t xml:space="preserve">) is used to destroy all 5 forks threads and </w:t>
       </w:r>
       <w:proofErr w:type="spellStart"/>
       <w:r>

</xml_diff>